<commit_message>
1. 移除历史API：View.switchTo与View.switchView; 2. 移除历史API：View.updateView; 3. 新增API：View.onceHistoryBack
</commit_message>
<xml_diff>
--- a/docs/api.docx
+++ b/docs/api.docx
@@ -10336,9 +10336,6 @@
       <w:pPr>
         <w:pStyle w:val="a3"/>
         <w:ind w:left="840" w:firstLineChars="0" w:firstLine="0"/>
-        <w:rPr>
-          <w:rFonts w:hint="eastAsia"/>
-        </w:rPr>
       </w:pPr>
       <w:r>
         <w:rPr>
@@ -13724,7 +13721,7 @@
       </w:pPr>
       <w:bookmarkStart w:id="21" w:name="_Toc491681517"/>
       <w:r>
-        <w:t>beforeInit</w:t>
+        <w:t>onceHistoryBack</w:t>
       </w:r>
       <w:r>
         <w:t>(callback)</w:t>
@@ -13752,7 +13749,19 @@
         <w:rPr>
           <w:rFonts w:hint="eastAsia"/>
         </w:rPr>
-        <w:t>添加“视图将要初始化”监听器</w:t>
+        <w:t>添加“</w:t>
+      </w:r>
+      <w:r>
+        <w:rPr>
+          <w:rFonts w:hint="eastAsia"/>
+        </w:rPr>
+        <w:t>浏览器回退</w:t>
+      </w:r>
+      <w:r>
+        <w:rPr>
+          <w:rFonts w:hint="eastAsia"/>
+        </w:rPr>
+        <w:t>”监听器</w:t>
       </w:r>
       <w:r>
         <w:rPr>
@@ -13760,12 +13769,117 @@
         </w:rPr>
         <w:t>。</w:t>
       </w:r>
+      <w:r>
+        <w:rPr>
+          <w:rFonts w:hint="eastAsia"/>
+        </w:rPr>
+        <w:t>该监听器只会被触发一次。开发者可以借助该</w:t>
+      </w:r>
+      <w:r>
+        <w:rPr>
+          <w:rFonts w:hint="eastAsia"/>
+        </w:rPr>
+        <w:t>API</w:t>
+      </w:r>
+      <w:r>
+        <w:rPr>
+          <w:rFonts w:hint="eastAsia"/>
+        </w:rPr>
+        <w:t>实现类似：“</w:t>
+      </w:r>
+      <w:r>
+        <w:rPr>
+          <w:rFonts w:hint="eastAsia"/>
+        </w:rPr>
+        <w:t>用户可以通过触摸物理返回按键，以关闭打开的商品规格选择蒙层</w:t>
+      </w:r>
+      <w:r>
+        <w:rPr>
+          <w:rFonts w:hint="eastAsia"/>
+        </w:rPr>
+        <w:t>”的</w:t>
+      </w:r>
+      <w:r>
+        <w:rPr>
+          <w:rFonts w:hint="eastAsia"/>
+        </w:rPr>
+        <w:t>特性</w:t>
+      </w:r>
+      <w:r>
+        <w:rPr>
+          <w:rFonts w:hint="eastAsia"/>
+        </w:rPr>
+        <w:t>等</w:t>
+      </w:r>
+      <w:r>
+        <w:rPr>
+          <w:rFonts w:hint="eastAsia"/>
+        </w:rPr>
+        <w:t>。</w:t>
+      </w:r>
+      <w:r>
+        <w:rPr>
+          <w:rFonts w:hint="eastAsia"/>
+        </w:rPr>
+        <w:t>如：</w:t>
+      </w:r>
+    </w:p>
+    <w:p>
+      <w:pPr>
+        <w:pStyle w:val="a3"/>
+        <w:shd w:val="pct15" w:color="auto" w:fill="auto"/>
+        <w:ind w:left="840" w:firstLineChars="0"/>
+        <w:rPr>
+          <w:rFonts w:ascii="Consolas" w:hAnsi="Consolas"/>
+        </w:rPr>
+      </w:pPr>
+      <w:proofErr w:type="gramStart"/>
+      <w:r>
+        <w:rPr>
+          <w:rFonts w:ascii="Consolas" w:hAnsi="Consolas"/>
+        </w:rPr>
+        <w:t>showDialog(</w:t>
+      </w:r>
+      <w:proofErr w:type="gramEnd"/>
+      <w:r>
+        <w:rPr>
+          <w:rFonts w:ascii="Consolas" w:hAnsi="Consolas"/>
+        </w:rPr>
+        <w:t>);</w:t>
+      </w:r>
+    </w:p>
+    <w:p>
+      <w:pPr>
+        <w:pStyle w:val="a3"/>
+        <w:shd w:val="pct15" w:color="auto" w:fill="auto"/>
+        <w:ind w:left="840" w:firstLineChars="0"/>
+        <w:rPr>
+          <w:rFonts w:ascii="Consolas" w:hAnsi="Consolas"/>
+        </w:rPr>
+      </w:pPr>
+      <w:r>
+        <w:rPr>
+          <w:rFonts w:ascii="Consolas" w:hAnsi="Consolas"/>
+        </w:rPr>
+        <w:t>View.onceHist</w:t>
+      </w:r>
+      <w:bookmarkStart w:id="22" w:name="_GoBack"/>
+      <w:bookmarkEnd w:id="22"/>
+      <w:r>
+        <w:rPr>
+          <w:rFonts w:ascii="Consolas" w:hAnsi="Consolas"/>
+        </w:rPr>
+        <w:t>oryBack(hideDialog);</w:t>
+      </w:r>
     </w:p>
     <w:p>
       <w:pPr>
         <w:pStyle w:val="a3"/>
         <w:ind w:left="840" w:firstLineChars="0" w:firstLine="0"/>
       </w:pPr>
+      <w:r>
+        <w:t xml:space="preserve"> </w:t>
+      </w:r>
       <w:r>
         <w:t>[</w:t>
       </w:r>
@@ -13869,14 +13983,12 @@
         <w:ind w:firstLineChars="0"/>
         <w:outlineLvl w:val="1"/>
       </w:pPr>
-      <w:bookmarkStart w:id="22" w:name="_Toc491681518"/>
-      <w:r>
-        <w:t>ready</w:t>
+      <w:r>
+        <w:t>beforeInit</w:t>
       </w:r>
       <w:r>
         <w:t>(callback)</w:t>
       </w:r>
-      <w:bookmarkEnd w:id="22"/>
     </w:p>
     <w:p>
       <w:pPr>
@@ -13899,7 +14011,7 @@
         <w:rPr>
           <w:rFonts w:hint="eastAsia"/>
         </w:rPr>
-        <w:t>添加“视图就绪”监听器</w:t>
+        <w:t>添加“视图将要初始化”监听器</w:t>
       </w:r>
       <w:r>
         <w:rPr>
@@ -13931,7 +14043,7 @@
         <w:pStyle w:val="a3"/>
         <w:numPr>
           <w:ilvl w:val="0"/>
-          <w:numId w:val="26"/>
+          <w:numId w:val="25"/>
         </w:numPr>
         <w:ind w:firstLineChars="0"/>
       </w:pPr>
@@ -13939,10 +14051,19 @@
         <w:rPr>
           <w:rFonts w:hint="eastAsia"/>
         </w:rPr>
-        <w:t>callback</w:t>
-      </w:r>
-      <w:r>
-        <w:t xml:space="preserve"> – {Function} </w:t>
+        <w:t xml:space="preserve">callback </w:t>
+      </w:r>
+      <w:r>
+        <w:t>–</w:t>
+      </w:r>
+      <w:r>
+        <w:rPr>
+          <w:rFonts w:hint="eastAsia"/>
+        </w:rPr>
+        <w:t xml:space="preserve"> {</w:t>
+      </w:r>
+      <w:r>
+        <w:t xml:space="preserve">Function} </w:t>
       </w:r>
       <w:r>
         <w:t>回调方法</w:t>
@@ -14007,12 +14128,12 @@
         <w:ind w:firstLineChars="0"/>
         <w:outlineLvl w:val="1"/>
       </w:pPr>
-      <w:bookmarkStart w:id="23" w:name="_Toc491681519"/>
-      <w:r>
-        <w:t>setInitializer</w:t>
-      </w:r>
-      <w:r>
-        <w:t>(initializer[, execTime])</w:t>
+      <w:bookmarkStart w:id="23" w:name="_Toc491681518"/>
+      <w:r>
+        <w:t>ready</w:t>
+      </w:r>
+      <w:r>
+        <w:t>(callback)</w:t>
       </w:r>
       <w:bookmarkEnd w:id="23"/>
     </w:p>
@@ -14037,25 +14158,13 @@
         <w:rPr>
           <w:rFonts w:hint="eastAsia"/>
         </w:rPr>
-        <w:t>设置视图初始化器</w:t>
-      </w:r>
-      <w:r>
-        <w:rPr>
-          <w:rFonts w:hint="eastAsia"/>
-        </w:rPr>
-        <w:t>。默认情况下，视图在文档就绪后将自动执行初始化动作，但开发者可以通过该</w:t>
-      </w:r>
-      <w:r>
-        <w:rPr>
-          <w:rFonts w:hint="eastAsia"/>
-        </w:rPr>
-        <w:t>API</w:t>
-      </w:r>
-      <w:r>
-        <w:rPr>
-          <w:rFonts w:hint="eastAsia"/>
-        </w:rPr>
-        <w:t>控制期望的初始化时机。</w:t>
+        <w:t>添加“视图就绪”监听器</w:t>
+      </w:r>
+      <w:r>
+        <w:rPr>
+          <w:rFonts w:hint="eastAsia"/>
+        </w:rPr>
+        <w:t>。</w:t>
       </w:r>
     </w:p>
     <w:p>
@@ -14081,7 +14190,7 @@
         <w:pStyle w:val="a3"/>
         <w:numPr>
           <w:ilvl w:val="0"/>
-          <w:numId w:val="27"/>
+          <w:numId w:val="26"/>
         </w:numPr>
         <w:ind w:firstLineChars="0"/>
       </w:pPr>
@@ -14089,203 +14198,13 @@
         <w:rPr>
           <w:rFonts w:hint="eastAsia"/>
         </w:rPr>
-        <w:t>initializer</w:t>
+        <w:t>callback</w:t>
       </w:r>
       <w:r>
         <w:t xml:space="preserve"> – {Function} </w:t>
       </w:r>
       <w:r>
-        <w:t>初始化器。</w:t>
-      </w:r>
-      <w:r>
-        <w:t>View.js</w:t>
-      </w:r>
-      <w:r>
-        <w:t>在调用该方法时，将传递给该方法一个操作句柄，以使得开发者在决定可以初始化操作时，调用该句柄。</w:t>
-      </w:r>
-      <w:r>
-        <w:t>如：</w:t>
-      </w:r>
-    </w:p>
-    <w:p>
-      <w:pPr>
-        <w:pStyle w:val="a3"/>
-        <w:shd w:val="pct15" w:color="auto" w:fill="auto"/>
-        <w:ind w:left="1260" w:firstLineChars="0"/>
-        <w:rPr>
-          <w:rFonts w:ascii="Consolas" w:hAnsi="Consolas"/>
-        </w:rPr>
-      </w:pPr>
-      <w:proofErr w:type="gramStart"/>
-      <w:r>
-        <w:rPr>
-          <w:rFonts w:ascii="Consolas" w:hAnsi="Consolas"/>
-        </w:rPr>
-        <w:t>View.setInitializer(</w:t>
-      </w:r>
-      <w:proofErr w:type="gramEnd"/>
-      <w:r>
-        <w:rPr>
-          <w:rFonts w:ascii="Consolas" w:hAnsi="Consolas"/>
-        </w:rPr>
-        <w:t>function(init){</w:t>
-      </w:r>
-    </w:p>
-    <w:p>
-      <w:pPr>
-        <w:pStyle w:val="a3"/>
-        <w:shd w:val="pct15" w:color="auto" w:fill="auto"/>
-        <w:ind w:left="1260" w:firstLineChars="0" w:firstLine="0"/>
-        <w:rPr>
-          <w:rFonts w:ascii="Consolas" w:hAnsi="Consolas"/>
-        </w:rPr>
-      </w:pPr>
-      <w:r>
-        <w:rPr>
-          <w:rFonts w:ascii="Consolas" w:hAnsi="Consolas"/>
-        </w:rPr>
-        <w:tab/>
-      </w:r>
-      <w:r>
-        <w:rPr>
-          <w:rFonts w:ascii="Consolas" w:hAnsi="Consolas"/>
-        </w:rPr>
-        <w:tab/>
-        <w:t>//…</w:t>
-      </w:r>
-    </w:p>
-    <w:p>
-      <w:pPr>
-        <w:pStyle w:val="a3"/>
-        <w:shd w:val="pct15" w:color="auto" w:fill="auto"/>
-        <w:ind w:left="1260" w:firstLineChars="0" w:firstLine="0"/>
-        <w:rPr>
-          <w:rFonts w:ascii="Consolas" w:hAnsi="Consolas"/>
-        </w:rPr>
-      </w:pPr>
-      <w:r>
-        <w:rPr>
-          <w:rFonts w:ascii="Consolas" w:hAnsi="Consolas"/>
-        </w:rPr>
-        <w:tab/>
-      </w:r>
-      <w:r>
-        <w:rPr>
-          <w:rFonts w:ascii="Consolas" w:hAnsi="Consolas"/>
-        </w:rPr>
-        <w:tab/>
-      </w:r>
-      <w:proofErr w:type="gramStart"/>
-      <w:r>
-        <w:rPr>
-          <w:rFonts w:ascii="Consolas" w:hAnsi="Consolas"/>
-        </w:rPr>
-        <w:t>setTimeout(</w:t>
-      </w:r>
-      <w:proofErr w:type="gramEnd"/>
-      <w:r>
-        <w:rPr>
-          <w:rFonts w:ascii="Consolas" w:hAnsi="Consolas"/>
-        </w:rPr>
-        <w:t>init, 1000);</w:t>
-      </w:r>
-    </w:p>
-    <w:p>
-      <w:pPr>
-        <w:pStyle w:val="a3"/>
-        <w:shd w:val="pct15" w:color="auto" w:fill="auto"/>
-        <w:ind w:left="1260" w:firstLineChars="0"/>
-        <w:rPr>
-          <w:rFonts w:ascii="Consolas" w:hAnsi="Consolas"/>
-        </w:rPr>
-      </w:pPr>
-      <w:r>
-        <w:rPr>
-          <w:rFonts w:ascii="Consolas" w:hAnsi="Consolas"/>
-        </w:rPr>
-        <w:t>});</w:t>
-      </w:r>
-    </w:p>
-    <w:p>
-      <w:pPr>
-        <w:pStyle w:val="a3"/>
-        <w:numPr>
-          <w:ilvl w:val="0"/>
-          <w:numId w:val="27"/>
-        </w:numPr>
-        <w:ind w:firstLineChars="0"/>
-      </w:pPr>
-      <w:r>
-        <w:rPr>
-          <w:rFonts w:hint="eastAsia"/>
-        </w:rPr>
-        <w:t xml:space="preserve">execTime </w:t>
-      </w:r>
-      <w:r>
-        <w:t>–</w:t>
-      </w:r>
-      <w:r>
-        <w:rPr>
-          <w:rFonts w:hint="eastAsia"/>
-        </w:rPr>
-        <w:t xml:space="preserve"> {</w:t>
-      </w:r>
-      <w:r>
-        <w:t xml:space="preserve">StringEnum} </w:t>
-      </w:r>
-      <w:r>
-        <w:rPr>
-          <w:rFonts w:hint="eastAsia"/>
-        </w:rPr>
-        <w:t>初始化器的自动执行时机。</w:t>
-      </w:r>
-      <w:r>
-        <w:rPr>
-          <w:rFonts w:hint="eastAsia"/>
-        </w:rPr>
-        <w:t>domready</w:t>
-      </w:r>
-      <w:r>
-        <w:rPr>
-          <w:rFonts w:hint="eastAsia"/>
-        </w:rPr>
-        <w:t>：</w:t>
-      </w:r>
-      <w:r>
-        <w:rPr>
-          <w:rFonts w:hint="eastAsia"/>
-        </w:rPr>
-        <w:t>DOM</w:t>
-      </w:r>
-      <w:r>
-        <w:rPr>
-          <w:rFonts w:hint="eastAsia"/>
-        </w:rPr>
-        <w:t>就绪后执行；</w:t>
-      </w:r>
-      <w:r>
-        <w:rPr>
-          <w:rFonts w:hint="eastAsia"/>
-        </w:rPr>
-        <w:t>rightnow</w:t>
-      </w:r>
-      <w:r>
-        <w:rPr>
-          <w:rFonts w:hint="eastAsia"/>
-        </w:rPr>
-        <w:t>：立即执行。默认为：</w:t>
-      </w:r>
-      <w:r>
-        <w:rPr>
-          <w:rFonts w:hint="eastAsia"/>
-        </w:rPr>
-        <w:t>domready</w:t>
-      </w:r>
-      <w:r>
-        <w:rPr>
-          <w:rFonts w:hint="eastAsia"/>
-        </w:rPr>
-        <w:t>。</w:t>
+        <w:t>回调方法</w:t>
       </w:r>
     </w:p>
     <w:p>
@@ -14347,12 +14266,12 @@
         <w:ind w:firstLineChars="0"/>
         <w:outlineLvl w:val="1"/>
       </w:pPr>
-      <w:bookmarkStart w:id="24" w:name="_Toc491681520"/>
-      <w:r>
-        <w:t>on</w:t>
-      </w:r>
-      <w:r>
-        <w:t>(type, handler)</w:t>
+      <w:bookmarkStart w:id="24" w:name="_Toc491681519"/>
+      <w:r>
+        <w:t>setInitializer</w:t>
+      </w:r>
+      <w:r>
+        <w:t>(initializer[, execTime])</w:t>
       </w:r>
       <w:bookmarkEnd w:id="24"/>
     </w:p>
@@ -14362,7 +14281,6 @@
         <w:ind w:left="840" w:firstLineChars="0" w:firstLine="0"/>
       </w:pPr>
       <w:r>
-        <w:lastRenderedPageBreak/>
         <w:t>[</w:t>
       </w:r>
       <w:r>
@@ -14378,13 +14296,25 @@
         <w:rPr>
           <w:rFonts w:hint="eastAsia"/>
         </w:rPr>
-        <w:t>添加事件监听器</w:t>
-      </w:r>
-      <w:r>
-        <w:rPr>
-          <w:rFonts w:hint="eastAsia"/>
-        </w:rPr>
-        <w:t>。</w:t>
+        <w:t>设置视图初始化器</w:t>
+      </w:r>
+      <w:r>
+        <w:rPr>
+          <w:rFonts w:hint="eastAsia"/>
+        </w:rPr>
+        <w:t>。默认情况下，视图在文档就绪后将自动执行初始化动作，但开发者可以通过该</w:t>
+      </w:r>
+      <w:r>
+        <w:rPr>
+          <w:rFonts w:hint="eastAsia"/>
+        </w:rPr>
+        <w:t>API</w:t>
+      </w:r>
+      <w:r>
+        <w:rPr>
+          <w:rFonts w:hint="eastAsia"/>
+        </w:rPr>
+        <w:t>控制期望的初始化时机。</w:t>
       </w:r>
     </w:p>
     <w:p>
@@ -14410,7 +14340,7 @@
         <w:pStyle w:val="a3"/>
         <w:numPr>
           <w:ilvl w:val="0"/>
-          <w:numId w:val="28"/>
+          <w:numId w:val="27"/>
         </w:numPr>
         <w:ind w:firstLineChars="0"/>
       </w:pPr>
@@ -14418,31 +14348,125 @@
         <w:rPr>
           <w:rFonts w:hint="eastAsia"/>
         </w:rPr>
-        <w:t xml:space="preserve">type </w:t>
-      </w:r>
-      <w:r>
-        <w:t>–</w:t>
-      </w:r>
-      <w:r>
-        <w:rPr>
-          <w:rFonts w:hint="eastAsia"/>
-        </w:rPr>
-        <w:t xml:space="preserve"> {</w:t>
-      </w:r>
-      <w:r>
-        <w:t xml:space="preserve">String} </w:t>
-      </w:r>
-      <w:r>
-        <w:t>事件类型</w:t>
-      </w:r>
-      <w:r>
-        <w:t>。</w:t>
-      </w:r>
-      <w:r>
-        <w:rPr>
-          <w:rFonts w:hint="eastAsia"/>
-        </w:rPr>
-        <w:t>可以同时传入多个类型，多个类型之间使用英文半角逗号分隔</w:t>
+        <w:t>initializer</w:t>
+      </w:r>
+      <w:r>
+        <w:t xml:space="preserve"> – {Function} </w:t>
+      </w:r>
+      <w:r>
+        <w:t>初始化器。</w:t>
+      </w:r>
+      <w:r>
+        <w:t>View.js</w:t>
+      </w:r>
+      <w:r>
+        <w:t>在调用该方法时，将传递给该方法一</w:t>
+      </w:r>
+      <w:r>
+        <w:lastRenderedPageBreak/>
+        <w:t>个操作句柄，以使得开发者在决定可以初始化操作时，调用该句柄。</w:t>
+      </w:r>
+      <w:r>
+        <w:t>如：</w:t>
+      </w:r>
+    </w:p>
+    <w:p>
+      <w:pPr>
+        <w:pStyle w:val="a3"/>
+        <w:shd w:val="pct15" w:color="auto" w:fill="auto"/>
+        <w:ind w:left="1260" w:firstLineChars="0"/>
+        <w:rPr>
+          <w:rFonts w:ascii="Consolas" w:hAnsi="Consolas"/>
+        </w:rPr>
+      </w:pPr>
+      <w:proofErr w:type="gramStart"/>
+      <w:r>
+        <w:rPr>
+          <w:rFonts w:ascii="Consolas" w:hAnsi="Consolas"/>
+        </w:rPr>
+        <w:t>View.setInitializer(</w:t>
+      </w:r>
+      <w:proofErr w:type="gramEnd"/>
+      <w:r>
+        <w:rPr>
+          <w:rFonts w:ascii="Consolas" w:hAnsi="Consolas"/>
+        </w:rPr>
+        <w:t>function(init){</w:t>
+      </w:r>
+    </w:p>
+    <w:p>
+      <w:pPr>
+        <w:pStyle w:val="a3"/>
+        <w:shd w:val="pct15" w:color="auto" w:fill="auto"/>
+        <w:ind w:left="1260" w:firstLineChars="0" w:firstLine="0"/>
+        <w:rPr>
+          <w:rFonts w:ascii="Consolas" w:hAnsi="Consolas"/>
+        </w:rPr>
+      </w:pPr>
+      <w:r>
+        <w:rPr>
+          <w:rFonts w:ascii="Consolas" w:hAnsi="Consolas"/>
+        </w:rPr>
+        <w:tab/>
+      </w:r>
+      <w:r>
+        <w:rPr>
+          <w:rFonts w:ascii="Consolas" w:hAnsi="Consolas"/>
+        </w:rPr>
+        <w:tab/>
+        <w:t>//…</w:t>
+      </w:r>
+    </w:p>
+    <w:p>
+      <w:pPr>
+        <w:pStyle w:val="a3"/>
+        <w:shd w:val="pct15" w:color="auto" w:fill="auto"/>
+        <w:ind w:left="1260" w:firstLineChars="0" w:firstLine="0"/>
+        <w:rPr>
+          <w:rFonts w:ascii="Consolas" w:hAnsi="Consolas"/>
+        </w:rPr>
+      </w:pPr>
+      <w:r>
+        <w:rPr>
+          <w:rFonts w:ascii="Consolas" w:hAnsi="Consolas"/>
+        </w:rPr>
+        <w:tab/>
+      </w:r>
+      <w:r>
+        <w:rPr>
+          <w:rFonts w:ascii="Consolas" w:hAnsi="Consolas"/>
+        </w:rPr>
+        <w:tab/>
+      </w:r>
+      <w:proofErr w:type="gramStart"/>
+      <w:r>
+        <w:rPr>
+          <w:rFonts w:ascii="Consolas" w:hAnsi="Consolas"/>
+        </w:rPr>
+        <w:t>setTimeout(</w:t>
+      </w:r>
+      <w:proofErr w:type="gramEnd"/>
+      <w:r>
+        <w:rPr>
+          <w:rFonts w:ascii="Consolas" w:hAnsi="Consolas"/>
+        </w:rPr>
+        <w:t>init, 1000);</w:t>
+      </w:r>
+    </w:p>
+    <w:p>
+      <w:pPr>
+        <w:pStyle w:val="a3"/>
+        <w:shd w:val="pct15" w:color="auto" w:fill="auto"/>
+        <w:ind w:left="1260" w:firstLineChars="0"/>
+        <w:rPr>
+          <w:rFonts w:ascii="Consolas" w:hAnsi="Consolas"/>
+        </w:rPr>
+      </w:pPr>
+      <w:r>
+        <w:rPr>
+          <w:rFonts w:ascii="Consolas" w:hAnsi="Consolas"/>
+        </w:rPr>
+        <w:t>});</w:t>
       </w:r>
     </w:p>
     <w:p>
@@ -14450,7 +14474,7 @@
         <w:pStyle w:val="a3"/>
         <w:numPr>
           <w:ilvl w:val="0"/>
-          <w:numId w:val="28"/>
+          <w:numId w:val="27"/>
         </w:numPr>
         <w:ind w:firstLineChars="0"/>
       </w:pPr>
@@ -14458,7 +14482,7 @@
         <w:rPr>
           <w:rFonts w:hint="eastAsia"/>
         </w:rPr>
-        <w:t xml:space="preserve">handler </w:t>
+        <w:t xml:space="preserve">execTime </w:t>
       </w:r>
       <w:r>
         <w:t>–</w:t>
@@ -14467,13 +14491,64 @@
         <w:rPr>
           <w:rFonts w:hint="eastAsia"/>
         </w:rPr>
-        <w:t xml:space="preserve"> {F</w:t>
-      </w:r>
-      <w:r>
-        <w:t xml:space="preserve">unction} </w:t>
-      </w:r>
-      <w:r>
-        <w:t>事件处理器</w:t>
+        <w:t xml:space="preserve"> {</w:t>
+      </w:r>
+      <w:r>
+        <w:t xml:space="preserve">StringEnum} </w:t>
+      </w:r>
+      <w:r>
+        <w:rPr>
+          <w:rFonts w:hint="eastAsia"/>
+        </w:rPr>
+        <w:t>初始化器的自动执行时机。</w:t>
+      </w:r>
+      <w:r>
+        <w:rPr>
+          <w:rFonts w:hint="eastAsia"/>
+        </w:rPr>
+        <w:t>domready</w:t>
+      </w:r>
+      <w:r>
+        <w:rPr>
+          <w:rFonts w:hint="eastAsia"/>
+        </w:rPr>
+        <w:t>：</w:t>
+      </w:r>
+      <w:r>
+        <w:rPr>
+          <w:rFonts w:hint="eastAsia"/>
+        </w:rPr>
+        <w:t>DOM</w:t>
+      </w:r>
+      <w:r>
+        <w:rPr>
+          <w:rFonts w:hint="eastAsia"/>
+        </w:rPr>
+        <w:t>就绪后执行；</w:t>
+      </w:r>
+      <w:r>
+        <w:rPr>
+          <w:rFonts w:hint="eastAsia"/>
+        </w:rPr>
+        <w:t>rightnow</w:t>
+      </w:r>
+      <w:r>
+        <w:rPr>
+          <w:rFonts w:hint="eastAsia"/>
+        </w:rPr>
+        <w:t>：立即执行。默认为：</w:t>
+      </w:r>
+      <w:r>
+        <w:rPr>
+          <w:rFonts w:hint="eastAsia"/>
+        </w:rPr>
+        <w:t>domready</w:t>
+      </w:r>
+      <w:r>
+        <w:rPr>
+          <w:rFonts w:hint="eastAsia"/>
+        </w:rPr>
+        <w:t>。</w:t>
       </w:r>
     </w:p>
     <w:p>
@@ -14500,7 +14575,28 @@
         <w:rPr>
           <w:rFonts w:hint="eastAsia"/>
         </w:rPr>
-        <w:t>：无</w:t>
+        <w:t>：</w:t>
+      </w:r>
+      <w:r>
+        <w:rPr>
+          <w:rFonts w:hint="eastAsia"/>
+        </w:rPr>
+        <w:t>{</w:t>
+      </w:r>
+      <w:r>
+        <w:t>Function</w:t>
+      </w:r>
+      <w:r>
+        <w:rPr>
+          <w:rFonts w:hint="eastAsia"/>
+        </w:rPr>
+        <w:t>}</w:t>
+      </w:r>
+      <w:r>
+        <w:t xml:space="preserve"> – View</w:t>
+      </w:r>
+      <w:r>
+        <w:t>静态对象</w:t>
       </w:r>
     </w:p>
     <w:p>
@@ -14514,9 +14610,9 @@
         <w:ind w:firstLineChars="0"/>
         <w:outlineLvl w:val="1"/>
       </w:pPr>
-      <w:bookmarkStart w:id="25" w:name="_Toc491681521"/>
-      <w:r>
-        <w:t>off</w:t>
+      <w:bookmarkStart w:id="25" w:name="_Toc491681520"/>
+      <w:r>
+        <w:t>on</w:t>
       </w:r>
       <w:r>
         <w:t>(type, handler)</w:t>
@@ -14541,9 +14637,15 @@
         <w:t>：</w:t>
       </w:r>
       <w:r>
-        <w:t>移除事件监听器</w:t>
-      </w:r>
-      <w:r>
+        <w:rPr>
+          <w:rFonts w:hint="eastAsia"/>
+        </w:rPr>
+        <w:t>添加事件监听器</w:t>
+      </w:r>
+      <w:r>
+        <w:rPr>
+          <w:rFonts w:hint="eastAsia"/>
+        </w:rPr>
         <w:t>。</w:t>
       </w:r>
     </w:p>
@@ -14570,7 +14672,7 @@
         <w:pStyle w:val="a3"/>
         <w:numPr>
           <w:ilvl w:val="0"/>
-          <w:numId w:val="29"/>
+          <w:numId w:val="28"/>
         </w:numPr>
         <w:ind w:firstLineChars="0"/>
       </w:pPr>
@@ -14610,7 +14712,7 @@
         <w:pStyle w:val="a3"/>
         <w:numPr>
           <w:ilvl w:val="0"/>
-          <w:numId w:val="29"/>
+          <w:numId w:val="28"/>
         </w:numPr>
         <w:ind w:firstLineChars="0"/>
       </w:pPr>
@@ -14660,13 +14762,7 @@
         <w:rPr>
           <w:rFonts w:hint="eastAsia"/>
         </w:rPr>
-        <w:t>：</w:t>
-      </w:r>
-      <w:r>
-        <w:rPr>
-          <w:rFonts w:hint="eastAsia"/>
-        </w:rPr>
-        <w:t>无</w:t>
+        <w:t>：无</w:t>
       </w:r>
     </w:p>
     <w:p>
@@ -14680,14 +14776,180 @@
         <w:ind w:firstLineChars="0"/>
         <w:outlineLvl w:val="1"/>
       </w:pPr>
-      <w:bookmarkStart w:id="26" w:name="_Toc491681522"/>
+      <w:bookmarkStart w:id="26" w:name="_Toc491681521"/>
+      <w:r>
+        <w:t>off</w:t>
+      </w:r>
+      <w:r>
+        <w:t>(type, handler)</w:t>
+      </w:r>
+      <w:bookmarkEnd w:id="26"/>
+    </w:p>
+    <w:p>
+      <w:pPr>
+        <w:pStyle w:val="a3"/>
+        <w:ind w:left="840" w:firstLineChars="0" w:firstLine="0"/>
+      </w:pPr>
+      <w:r>
+        <w:t>[</w:t>
+      </w:r>
+      <w:r>
+        <w:t>用途</w:t>
+      </w:r>
+      <w:r>
+        <w:t>]</w:t>
+      </w:r>
+      <w:r>
+        <w:t>：</w:t>
+      </w:r>
+      <w:r>
+        <w:t>移除事件监听器</w:t>
+      </w:r>
+      <w:r>
+        <w:t>。</w:t>
+      </w:r>
+    </w:p>
+    <w:p>
+      <w:pPr>
+        <w:pStyle w:val="a3"/>
+        <w:ind w:left="840" w:firstLineChars="0" w:firstLine="0"/>
+      </w:pPr>
+      <w:r>
+        <w:t>[</w:t>
+      </w:r>
+      <w:r>
+        <w:t>入参</w:t>
+      </w:r>
+      <w:r>
+        <w:t>]</w:t>
+      </w:r>
+      <w:r>
+        <w:t>：</w:t>
+      </w:r>
+    </w:p>
+    <w:p>
+      <w:pPr>
+        <w:pStyle w:val="a3"/>
+        <w:numPr>
+          <w:ilvl w:val="0"/>
+          <w:numId w:val="29"/>
+        </w:numPr>
+        <w:ind w:firstLineChars="0"/>
+      </w:pPr>
+      <w:r>
+        <w:rPr>
+          <w:rFonts w:hint="eastAsia"/>
+        </w:rPr>
+        <w:t xml:space="preserve">type </w:t>
+      </w:r>
+      <w:r>
+        <w:t>–</w:t>
+      </w:r>
+      <w:r>
+        <w:rPr>
+          <w:rFonts w:hint="eastAsia"/>
+        </w:rPr>
+        <w:t xml:space="preserve"> {</w:t>
+      </w:r>
+      <w:r>
+        <w:t xml:space="preserve">String} </w:t>
+      </w:r>
+      <w:r>
+        <w:t>事件类型</w:t>
+      </w:r>
+      <w:r>
+        <w:t>。</w:t>
+      </w:r>
+      <w:r>
+        <w:rPr>
+          <w:rFonts w:hint="eastAsia"/>
+        </w:rPr>
+        <w:t>可以同时传入多个类型，多个类型之间使用英文半角逗号分隔</w:t>
+      </w:r>
+    </w:p>
+    <w:p>
+      <w:pPr>
+        <w:pStyle w:val="a3"/>
+        <w:numPr>
+          <w:ilvl w:val="0"/>
+          <w:numId w:val="29"/>
+        </w:numPr>
+        <w:ind w:firstLineChars="0"/>
+      </w:pPr>
+      <w:r>
+        <w:rPr>
+          <w:rFonts w:hint="eastAsia"/>
+        </w:rPr>
+        <w:t xml:space="preserve">handler </w:t>
+      </w:r>
+      <w:r>
+        <w:t>–</w:t>
+      </w:r>
+      <w:r>
+        <w:rPr>
+          <w:rFonts w:hint="eastAsia"/>
+        </w:rPr>
+        <w:t xml:space="preserve"> {F</w:t>
+      </w:r>
+      <w:r>
+        <w:t xml:space="preserve">unction} </w:t>
+      </w:r>
+      <w:r>
+        <w:t>事件处理器</w:t>
+      </w:r>
+    </w:p>
+    <w:p>
+      <w:pPr>
+        <w:pStyle w:val="a3"/>
+        <w:ind w:left="840" w:firstLineChars="0" w:firstLine="0"/>
+      </w:pPr>
+      <w:r>
+        <w:rPr>
+          <w:rFonts w:hint="eastAsia"/>
+        </w:rPr>
+        <w:t>[</w:t>
+      </w:r>
+      <w:r>
+        <w:t>返回</w:t>
+      </w:r>
+      <w:r>
+        <w:rPr>
+          <w:rFonts w:hint="eastAsia"/>
+        </w:rPr>
+        <w:t>]</w:t>
+      </w:r>
+      <w:r>
+        <w:rPr>
+          <w:rFonts w:hint="eastAsia"/>
+        </w:rPr>
+        <w:t>：</w:t>
+      </w:r>
+      <w:r>
+        <w:rPr>
+          <w:rFonts w:hint="eastAsia"/>
+        </w:rPr>
+        <w:t>无</w:t>
+      </w:r>
+    </w:p>
+    <w:p>
+      <w:pPr>
+        <w:pStyle w:val="a3"/>
+        <w:numPr>
+          <w:ilvl w:val="0"/>
+          <w:numId w:val="2"/>
+        </w:numPr>
+        <w:spacing w:line="360" w:lineRule="auto"/>
+        <w:ind w:firstLineChars="0"/>
+        <w:outlineLvl w:val="1"/>
+      </w:pPr>
+      <w:bookmarkStart w:id="27" w:name="_Toc491681522"/>
       <w:r>
         <w:t>fire</w:t>
       </w:r>
       <w:r>
         <w:t>(type, data[, async=true])</w:t>
       </w:r>
-      <w:bookmarkEnd w:id="26"/>
+      <w:bookmarkEnd w:id="27"/>
     </w:p>
     <w:p>
       <w:pPr>
@@ -14907,7 +15169,7 @@
           <w:szCs w:val="28"/>
         </w:rPr>
       </w:pPr>
-      <w:bookmarkStart w:id="27" w:name="_Toc491681523"/>
+      <w:bookmarkStart w:id="28" w:name="_Toc491681523"/>
       <w:r>
         <w:rPr>
           <w:rFonts w:ascii="黑体" w:eastAsia="黑体" w:hAnsi="黑体"/>
@@ -14916,7 +15178,7 @@
         </w:rPr>
         <w:t>View属性</w:t>
       </w:r>
-      <w:bookmarkEnd w:id="27"/>
+      <w:bookmarkEnd w:id="28"/>
     </w:p>
     <w:p>
       <w:pPr>
@@ -14929,11 +15191,11 @@
         <w:ind w:firstLineChars="0"/>
         <w:outlineLvl w:val="1"/>
       </w:pPr>
-      <w:bookmarkStart w:id="28" w:name="_Toc491681524"/>
+      <w:bookmarkStart w:id="29" w:name="_Toc491681524"/>
       <w:r>
         <w:t>SWITCHTYPE_HISTORYFORWARD</w:t>
       </w:r>
-      <w:bookmarkEnd w:id="28"/>
+      <w:bookmarkEnd w:id="29"/>
     </w:p>
     <w:p>
       <w:pPr>
@@ -14961,11 +15223,11 @@
         <w:ind w:firstLineChars="0"/>
         <w:outlineLvl w:val="1"/>
       </w:pPr>
-      <w:bookmarkStart w:id="29" w:name="_Toc491681525"/>
+      <w:bookmarkStart w:id="30" w:name="_Toc491681525"/>
       <w:r>
         <w:t>SWITCHTYPE_HISTORYBACK</w:t>
       </w:r>
-      <w:bookmarkEnd w:id="29"/>
+      <w:bookmarkEnd w:id="30"/>
     </w:p>
     <w:p>
       <w:pPr>
@@ -14993,11 +15255,11 @@
         <w:ind w:firstLineChars="0"/>
         <w:outlineLvl w:val="1"/>
       </w:pPr>
-      <w:bookmarkStart w:id="30" w:name="_Toc491681526"/>
+      <w:bookmarkStart w:id="31" w:name="_Toc491681526"/>
       <w:r>
         <w:t>SWITCHTYPE_VIEWNAV</w:t>
       </w:r>
-      <w:bookmarkEnd w:id="30"/>
+      <w:bookmarkEnd w:id="31"/>
     </w:p>
     <w:p>
       <w:pPr>
@@ -15037,11 +15299,11 @@
         <w:ind w:firstLineChars="0"/>
         <w:outlineLvl w:val="1"/>
       </w:pPr>
-      <w:bookmarkStart w:id="31" w:name="_Toc491681527"/>
+      <w:bookmarkStart w:id="32" w:name="_Toc491681527"/>
       <w:r>
         <w:t>SWITCHTYPE_VIEWCHANGE</w:t>
       </w:r>
-      <w:bookmarkEnd w:id="31"/>
+      <w:bookmarkEnd w:id="32"/>
     </w:p>
     <w:p>
       <w:pPr>
@@ -15081,8 +15343,9 @@
         <w:ind w:firstLineChars="0"/>
         <w:outlineLvl w:val="1"/>
       </w:pPr>
-      <w:bookmarkStart w:id="32" w:name="_Toc491681528"/>
-      <w:r>
+      <w:bookmarkStart w:id="33" w:name="_Toc491681528"/>
+      <w:r>
+        <w:lastRenderedPageBreak/>
         <w:t>c</w:t>
       </w:r>
       <w:r>
@@ -15094,7 +15357,7 @@
       <w:r>
         <w:t>entState</w:t>
       </w:r>
-      <w:bookmarkEnd w:id="32"/>
+      <w:bookmarkEnd w:id="33"/>
     </w:p>
     <w:p>
       <w:pPr>
@@ -15128,11 +15391,11 @@
         <w:ind w:firstLineChars="0"/>
         <w:outlineLvl w:val="1"/>
       </w:pPr>
-      <w:bookmarkStart w:id="33" w:name="_Toc491681529"/>
+      <w:bookmarkStart w:id="34" w:name="_Toc491681529"/>
       <w:r>
         <w:t>Logger</w:t>
       </w:r>
-      <w:bookmarkEnd w:id="33"/>
+      <w:bookmarkEnd w:id="34"/>
     </w:p>
     <w:p>
       <w:pPr>
@@ -15157,11 +15420,11 @@
         <w:ind w:firstLineChars="0"/>
         <w:outlineLvl w:val="1"/>
       </w:pPr>
-      <w:bookmarkStart w:id="34" w:name="_Toc491681530"/>
+      <w:bookmarkStart w:id="35" w:name="_Toc491681530"/>
       <w:r>
         <w:t>layout</w:t>
       </w:r>
-      <w:bookmarkEnd w:id="34"/>
+      <w:bookmarkEnd w:id="35"/>
     </w:p>
     <w:p>
       <w:pPr>
@@ -15195,7 +15458,7 @@
           <w:szCs w:val="28"/>
         </w:rPr>
       </w:pPr>
-      <w:bookmarkStart w:id="35" w:name="_Toc491681531"/>
+      <w:bookmarkStart w:id="36" w:name="_Toc491681531"/>
       <w:r>
         <w:rPr>
           <w:rFonts w:ascii="黑体" w:eastAsia="黑体" w:hAnsi="黑体" w:hint="eastAsia"/>
@@ -15204,7 +15467,7 @@
         </w:rPr>
         <w:t>View实例方法</w:t>
       </w:r>
-      <w:bookmarkEnd w:id="35"/>
+      <w:bookmarkEnd w:id="36"/>
     </w:p>
     <w:p>
       <w:pPr>
@@ -15217,12 +15480,11 @@
         <w:ind w:firstLineChars="0"/>
         <w:outlineLvl w:val="1"/>
       </w:pPr>
-      <w:bookmarkStart w:id="36" w:name="_Toc491681532"/>
-      <w:r>
-        <w:lastRenderedPageBreak/>
+      <w:bookmarkStart w:id="37" w:name="_Toc491681532"/>
+      <w:r>
         <w:t>on(type, handler)</w:t>
       </w:r>
-      <w:bookmarkEnd w:id="36"/>
+      <w:bookmarkEnd w:id="37"/>
     </w:p>
     <w:p>
       <w:pPr>
@@ -15381,11 +15643,11 @@
         <w:ind w:firstLineChars="0"/>
         <w:outlineLvl w:val="1"/>
       </w:pPr>
-      <w:bookmarkStart w:id="37" w:name="_Toc491681533"/>
+      <w:bookmarkStart w:id="38" w:name="_Toc491681533"/>
       <w:r>
         <w:t>off(type, handler)</w:t>
       </w:r>
-      <w:bookmarkEnd w:id="37"/>
+      <w:bookmarkEnd w:id="38"/>
     </w:p>
     <w:p>
       <w:pPr>
@@ -15535,11 +15797,11 @@
         <w:ind w:firstLineChars="0"/>
         <w:outlineLvl w:val="1"/>
       </w:pPr>
-      <w:bookmarkStart w:id="38" w:name="_Toc491681534"/>
+      <w:bookmarkStart w:id="39" w:name="_Toc491681534"/>
       <w:r>
         <w:t>fire(type, data[, async=true])</w:t>
       </w:r>
-      <w:bookmarkEnd w:id="38"/>
+      <w:bookmarkEnd w:id="39"/>
     </w:p>
     <w:p>
       <w:pPr>
@@ -15744,14 +16006,14 @@
         <w:ind w:firstLineChars="0"/>
         <w:outlineLvl w:val="1"/>
       </w:pPr>
-      <w:bookmarkStart w:id="39" w:name="_Toc491681535"/>
+      <w:bookmarkStart w:id="40" w:name="_Toc491681535"/>
       <w:r>
         <w:t>getLatestEventData</w:t>
       </w:r>
       <w:r>
         <w:t>(eventName)</w:t>
       </w:r>
-      <w:bookmarkEnd w:id="39"/>
+      <w:bookmarkEnd w:id="40"/>
     </w:p>
     <w:p>
       <w:pPr>
@@ -15894,14 +16156,14 @@
         <w:ind w:firstLineChars="0"/>
         <w:outlineLvl w:val="1"/>
       </w:pPr>
-      <w:bookmarkStart w:id="40" w:name="_Toc491681536"/>
+      <w:bookmarkStart w:id="41" w:name="_Toc491681536"/>
       <w:r>
         <w:t>getContext</w:t>
       </w:r>
       <w:r>
         <w:t>()</w:t>
       </w:r>
-      <w:bookmarkEnd w:id="40"/>
+      <w:bookmarkEnd w:id="41"/>
     </w:p>
     <w:p>
       <w:pPr>
@@ -15963,6 +16225,7 @@
         <w:rPr>
           <w:rFonts w:hint="eastAsia"/>
         </w:rPr>
+        <w:lastRenderedPageBreak/>
         <w:t>[</w:t>
       </w:r>
       <w:r>
@@ -16013,14 +16276,14 @@
         <w:ind w:firstLineChars="0"/>
         <w:outlineLvl w:val="1"/>
       </w:pPr>
-      <w:bookmarkStart w:id="41" w:name="_Toc491681537"/>
+      <w:bookmarkStart w:id="42" w:name="_Toc491681537"/>
       <w:r>
         <w:t>clearContext</w:t>
       </w:r>
       <w:r>
         <w:t>()</w:t>
       </w:r>
-      <w:bookmarkEnd w:id="41"/>
+      <w:bookmarkEnd w:id="42"/>
     </w:p>
     <w:p>
       <w:pPr>
@@ -16135,14 +16398,14 @@
         <w:ind w:firstLineChars="0"/>
         <w:outlineLvl w:val="1"/>
       </w:pPr>
-      <w:bookmarkStart w:id="42" w:name="_Toc491681538"/>
+      <w:bookmarkStart w:id="43" w:name="_Toc491681538"/>
       <w:r>
         <w:t>getId</w:t>
       </w:r>
       <w:r>
         <w:t>()</w:t>
       </w:r>
-      <w:bookmarkEnd w:id="42"/>
+      <w:bookmarkEnd w:id="43"/>
     </w:p>
     <w:p>
       <w:pPr>
@@ -16278,15 +16541,14 @@
         <w:ind w:firstLineChars="0"/>
         <w:outlineLvl w:val="1"/>
       </w:pPr>
-      <w:bookmarkStart w:id="43" w:name="_Toc491681539"/>
-      <w:r>
-        <w:lastRenderedPageBreak/>
+      <w:bookmarkStart w:id="44" w:name="_Toc491681539"/>
+      <w:r>
         <w:t>getDomElement</w:t>
       </w:r>
       <w:r>
         <w:t>()</w:t>
       </w:r>
-      <w:bookmarkEnd w:id="43"/>
+      <w:bookmarkEnd w:id="44"/>
     </w:p>
     <w:p>
       <w:pPr>
@@ -16416,14 +16678,14 @@
         <w:ind w:firstLineChars="0"/>
         <w:outlineLvl w:val="1"/>
       </w:pPr>
-      <w:bookmarkStart w:id="44" w:name="_Toc491681540"/>
+      <w:bookmarkStart w:id="45" w:name="_Toc491681540"/>
       <w:r>
         <w:t>find</w:t>
       </w:r>
       <w:r>
         <w:t>(selector)</w:t>
       </w:r>
-      <w:bookmarkEnd w:id="44"/>
+      <w:bookmarkEnd w:id="45"/>
     </w:p>
     <w:p>
       <w:pPr>
@@ -16572,14 +16834,14 @@
         <w:ind w:firstLineChars="0"/>
         <w:outlineLvl w:val="1"/>
       </w:pPr>
-      <w:bookmarkStart w:id="45" w:name="_Toc491681541"/>
+      <w:bookmarkStart w:id="46" w:name="_Toc491681541"/>
       <w:r>
         <w:t>findAll</w:t>
       </w:r>
       <w:r>
         <w:t>(selector)</w:t>
       </w:r>
-      <w:bookmarkEnd w:id="45"/>
+      <w:bookmarkEnd w:id="46"/>
     </w:p>
     <w:p>
       <w:pPr>
@@ -16719,7 +16981,7 @@
         <w:ind w:firstLineChars="0"/>
         <w:outlineLvl w:val="1"/>
       </w:pPr>
-      <w:bookmarkStart w:id="46" w:name="_Toc491681542"/>
+      <w:bookmarkStart w:id="47" w:name="_Toc491681542"/>
       <w:r>
         <w:t>setLayoutAction</w:t>
       </w:r>
@@ -16732,7 +16994,7 @@
       <w:r>
         <w:t>])</w:t>
       </w:r>
-      <w:bookmarkEnd w:id="46"/>
+      <w:bookmarkEnd w:id="47"/>
     </w:p>
     <w:p>
       <w:pPr>
@@ -16906,7 +17168,7 @@
         <w:ind w:firstLineChars="0"/>
         <w:outlineLvl w:val="1"/>
       </w:pPr>
-      <w:bookmarkStart w:id="47" w:name="_Toc491681543"/>
+      <w:bookmarkStart w:id="48" w:name="_Toc491681543"/>
       <w:r>
         <w:t>g</w:t>
       </w:r>
@@ -16916,7 +17178,7 @@
       <w:r>
         <w:t>()</w:t>
       </w:r>
-      <w:bookmarkEnd w:id="47"/>
+      <w:bookmarkEnd w:id="48"/>
     </w:p>
     <w:p>
       <w:pPr>
@@ -17034,14 +17296,14 @@
         <w:ind w:firstLineChars="0"/>
         <w:outlineLvl w:val="1"/>
       </w:pPr>
-      <w:bookmarkStart w:id="48" w:name="_Toc491681544"/>
+      <w:bookmarkStart w:id="49" w:name="_Toc491681544"/>
       <w:r>
         <w:t>hasParameter</w:t>
       </w:r>
       <w:r>
         <w:t>(name)</w:t>
       </w:r>
-      <w:bookmarkEnd w:id="48"/>
+      <w:bookmarkEnd w:id="49"/>
     </w:p>
     <w:p>
       <w:pPr>
@@ -17131,6 +17393,7 @@
         <w:rPr>
           <w:rFonts w:hint="eastAsia"/>
         </w:rPr>
+        <w:lastRenderedPageBreak/>
         <w:t>[</w:t>
       </w:r>
       <w:r>
@@ -17199,14 +17462,14 @@
         <w:ind w:firstLineChars="0"/>
         <w:outlineLvl w:val="1"/>
       </w:pPr>
-      <w:bookmarkStart w:id="49" w:name="_Toc491681545"/>
+      <w:bookmarkStart w:id="50" w:name="_Toc491681545"/>
       <w:r>
         <w:t>getParameter</w:t>
       </w:r>
       <w:r>
         <w:t>(name)</w:t>
       </w:r>
-      <w:bookmarkEnd w:id="49"/>
+      <w:bookmarkEnd w:id="50"/>
     </w:p>
     <w:p>
       <w:pPr>
@@ -17382,14 +17645,14 @@
         <w:ind w:firstLineChars="0"/>
         <w:outlineLvl w:val="1"/>
       </w:pPr>
-      <w:bookmarkStart w:id="50" w:name="_Toc491681546"/>
+      <w:bookmarkStart w:id="51" w:name="_Toc491681546"/>
       <w:r>
         <w:t>seekParameter</w:t>
       </w:r>
       <w:r>
         <w:t>(name)</w:t>
       </w:r>
-      <w:bookmarkEnd w:id="50"/>
+      <w:bookmarkEnd w:id="51"/>
     </w:p>
     <w:p>
       <w:pPr>
@@ -17397,7 +17660,6 @@
         <w:ind w:left="840" w:firstLineChars="0" w:firstLine="0"/>
       </w:pPr>
       <w:r>
-        <w:lastRenderedPageBreak/>
         <w:t>[</w:t>
       </w:r>
       <w:r>
@@ -17566,14 +17828,14 @@
         <w:ind w:firstLineChars="0"/>
         <w:outlineLvl w:val="1"/>
       </w:pPr>
-      <w:bookmarkStart w:id="51" w:name="_Toc491681547"/>
+      <w:bookmarkStart w:id="52" w:name="_Toc491681547"/>
       <w:r>
         <w:t>isReady</w:t>
       </w:r>
       <w:r>
         <w:t>()</w:t>
       </w:r>
-      <w:bookmarkEnd w:id="51"/>
+      <w:bookmarkEnd w:id="52"/>
     </w:p>
     <w:p>
       <w:pPr>
@@ -17691,14 +17953,14 @@
         <w:ind w:firstLineChars="0"/>
         <w:outlineLvl w:val="1"/>
       </w:pPr>
-      <w:bookmarkStart w:id="52" w:name="_Toc491681548"/>
+      <w:bookmarkStart w:id="53" w:name="_Toc491681548"/>
       <w:r>
         <w:t>isActive</w:t>
       </w:r>
       <w:r>
         <w:t>()</w:t>
       </w:r>
-      <w:bookmarkEnd w:id="52"/>
+      <w:bookmarkEnd w:id="53"/>
     </w:p>
     <w:p>
       <w:pPr>
@@ -17816,14 +18078,14 @@
         <w:ind w:firstLineChars="0"/>
         <w:outlineLvl w:val="1"/>
       </w:pPr>
-      <w:bookmarkStart w:id="53" w:name="_Toc491681549"/>
+      <w:bookmarkStart w:id="54" w:name="_Toc491681549"/>
       <w:r>
         <w:t>isDefault</w:t>
       </w:r>
       <w:r>
         <w:t>()</w:t>
       </w:r>
-      <w:bookmarkEnd w:id="53"/>
+      <w:bookmarkEnd w:id="54"/>
     </w:p>
     <w:p>
       <w:pPr>
@@ -17974,14 +18236,14 @@
         <w:ind w:firstLineChars="0"/>
         <w:outlineLvl w:val="1"/>
       </w:pPr>
-      <w:bookmarkStart w:id="54" w:name="_Toc491681550"/>
+      <w:bookmarkStart w:id="55" w:name="_Toc491681550"/>
       <w:r>
         <w:t>isDirectlyAccessible</w:t>
       </w:r>
       <w:r>
         <w:t>()</w:t>
       </w:r>
-      <w:bookmarkEnd w:id="54"/>
+      <w:bookmarkEnd w:id="55"/>
     </w:p>
     <w:p>
       <w:pPr>
@@ -18168,7 +18430,7 @@
         <w:ind w:firstLineChars="0"/>
         <w:outlineLvl w:val="1"/>
       </w:pPr>
-      <w:bookmarkStart w:id="55" w:name="_Toc491681551"/>
+      <w:bookmarkStart w:id="56" w:name="_Toc491681551"/>
       <w:r>
         <w:t>setAsDirectlyAccessible</w:t>
       </w:r>
@@ -18184,7 +18446,7 @@
       <w:r>
         <w:t>)</w:t>
       </w:r>
-      <w:bookmarkEnd w:id="55"/>
+      <w:bookmarkEnd w:id="56"/>
     </w:p>
     <w:p>
       <w:pPr>
@@ -18192,6 +18454,7 @@
         <w:ind w:left="840" w:firstLineChars="0" w:firstLine="0"/>
       </w:pPr>
       <w:r>
+        <w:lastRenderedPageBreak/>
         <w:t>[</w:t>
       </w:r>
       <w:r>
@@ -18327,7 +18590,7 @@
         <w:ind w:firstLineChars="0"/>
         <w:outlineLvl w:val="1"/>
       </w:pPr>
-      <w:bookmarkStart w:id="56" w:name="_Toc491681552"/>
+      <w:bookmarkStart w:id="57" w:name="_Toc491681552"/>
       <w:r>
         <w:t>setTitle</w:t>
       </w:r>
@@ -18340,7 +18603,7 @@
       <w:r>
         <w:t>)</w:t>
       </w:r>
-      <w:bookmarkEnd w:id="56"/>
+      <w:bookmarkEnd w:id="57"/>
     </w:p>
     <w:p>
       <w:pPr>
@@ -18448,7 +18711,6 @@
         <w:rPr>
           <w:rFonts w:hint="eastAsia"/>
         </w:rPr>
-        <w:lastRenderedPageBreak/>
         <w:t>[</w:t>
       </w:r>
       <w:r>
@@ -18505,14 +18767,14 @@
         <w:ind w:firstLineChars="0"/>
         <w:outlineLvl w:val="1"/>
       </w:pPr>
-      <w:bookmarkStart w:id="57" w:name="_Toc491681553"/>
+      <w:bookmarkStart w:id="58" w:name="_Toc491681553"/>
       <w:r>
         <w:t>getTitle</w:t>
       </w:r>
       <w:r>
         <w:t>()</w:t>
       </w:r>
-      <w:bookmarkEnd w:id="57"/>
+      <w:bookmarkEnd w:id="58"/>
     </w:p>
     <w:p>
       <w:pPr>
@@ -18621,14 +18883,14 @@
         <w:ind w:firstLineChars="0"/>
         <w:outlineLvl w:val="1"/>
       </w:pPr>
-      <w:bookmarkStart w:id="58" w:name="_Toc491681554"/>
+      <w:bookmarkStart w:id="59" w:name="_Toc491681554"/>
       <w:r>
         <w:t>setFallbackViewId</w:t>
       </w:r>
       <w:r>
         <w:t>(fallbackViewId)</w:t>
       </w:r>
-      <w:bookmarkEnd w:id="58"/>
+      <w:bookmarkEnd w:id="59"/>
     </w:p>
     <w:p>
       <w:pPr>
@@ -18783,14 +19045,14 @@
         <w:ind w:firstLineChars="0"/>
         <w:outlineLvl w:val="1"/>
       </w:pPr>
-      <w:bookmarkStart w:id="59" w:name="_Toc491681555"/>
+      <w:bookmarkStart w:id="60" w:name="_Toc491681555"/>
       <w:r>
         <w:t>getFallbackView</w:t>
       </w:r>
       <w:r>
         <w:t>()</w:t>
       </w:r>
-      <w:bookmarkEnd w:id="59"/>
+      <w:bookmarkEnd w:id="60"/>
     </w:p>
     <w:p>
       <w:pPr>
@@ -18905,7 +19167,7 @@
           <w:szCs w:val="28"/>
         </w:rPr>
       </w:pPr>
-      <w:bookmarkStart w:id="60" w:name="_Toc491681556"/>
+      <w:bookmarkStart w:id="61" w:name="_Toc491681556"/>
       <w:r>
         <w:rPr>
           <w:rFonts w:ascii="黑体" w:eastAsia="黑体" w:hAnsi="黑体" w:hint="eastAsia"/>
@@ -18914,7 +19176,7 @@
         </w:rPr>
         <w:t>View实例属性</w:t>
       </w:r>
-      <w:bookmarkEnd w:id="60"/>
+      <w:bookmarkEnd w:id="61"/>
     </w:p>
     <w:p>
       <w:pPr>
@@ -18927,7 +19189,7 @@
         <w:ind w:firstLineChars="0"/>
         <w:outlineLvl w:val="1"/>
       </w:pPr>
-      <w:bookmarkStart w:id="61" w:name="_Toc491681557"/>
+      <w:bookmarkStart w:id="62" w:name="_Toc491681557"/>
       <w:r>
         <w:t>l</w:t>
       </w:r>
@@ -18937,7 +19199,7 @@
         </w:rPr>
         <w:t>ogger</w:t>
       </w:r>
-      <w:bookmarkEnd w:id="61"/>
+      <w:bookmarkEnd w:id="62"/>
     </w:p>
     <w:p>
       <w:pPr>
@@ -18962,14 +19224,14 @@
         <w:ind w:firstLineChars="0"/>
         <w:outlineLvl w:val="1"/>
       </w:pPr>
-      <w:bookmarkStart w:id="62" w:name="_Toc491681558"/>
+      <w:bookmarkStart w:id="63" w:name="_Toc491681558"/>
       <w:r>
         <w:rPr>
           <w:rFonts w:hint="eastAsia"/>
         </w:rPr>
         <w:t>config</w:t>
       </w:r>
-      <w:bookmarkEnd w:id="62"/>
+      <w:bookmarkEnd w:id="63"/>
     </w:p>
     <w:p>
       <w:pPr>
@@ -18994,11 +19256,11 @@
         <w:ind w:firstLineChars="0"/>
         <w:outlineLvl w:val="1"/>
       </w:pPr>
-      <w:bookmarkStart w:id="63" w:name="_Toc491681559"/>
+      <w:bookmarkStart w:id="64" w:name="_Toc491681559"/>
       <w:r>
         <w:t>context</w:t>
       </w:r>
-      <w:bookmarkEnd w:id="63"/>
+      <w:bookmarkEnd w:id="64"/>
     </w:p>
     <w:p>
       <w:pPr>
@@ -19029,7 +19291,7 @@
           <w:szCs w:val="28"/>
         </w:rPr>
       </w:pPr>
-      <w:bookmarkStart w:id="64" w:name="_Toc491681560"/>
+      <w:bookmarkStart w:id="65" w:name="_Toc491681560"/>
       <w:r>
         <w:rPr>
           <w:rFonts w:ascii="黑体" w:eastAsia="黑体" w:hAnsi="黑体" w:hint="eastAsia"/>
@@ -19086,7 +19348,7 @@
         </w:rPr>
         <w:t>方法</w:t>
       </w:r>
-      <w:bookmarkEnd w:id="64"/>
+      <w:bookmarkEnd w:id="65"/>
     </w:p>
     <w:p>
       <w:pPr>
@@ -19099,14 +19361,14 @@
         <w:ind w:firstLineChars="0"/>
         <w:outlineLvl w:val="1"/>
       </w:pPr>
-      <w:bookmarkStart w:id="65" w:name="_Toc491681561"/>
+      <w:bookmarkStart w:id="66" w:name="_Toc491681561"/>
       <w:r>
         <w:t>has</w:t>
       </w:r>
       <w:r>
         <w:t>(key)</w:t>
       </w:r>
-      <w:bookmarkEnd w:id="65"/>
+      <w:bookmarkEnd w:id="66"/>
     </w:p>
     <w:p>
       <w:pPr>
@@ -19114,6 +19376,7 @@
         <w:ind w:left="840" w:firstLineChars="0" w:firstLine="0"/>
       </w:pPr>
       <w:r>
+        <w:lastRenderedPageBreak/>
         <w:t>[</w:t>
       </w:r>
       <w:r>
@@ -19237,14 +19500,14 @@
         <w:ind w:firstLineChars="0"/>
         <w:outlineLvl w:val="1"/>
       </w:pPr>
-      <w:bookmarkStart w:id="66" w:name="_Toc491681562"/>
+      <w:bookmarkStart w:id="67" w:name="_Toc491681562"/>
       <w:r>
         <w:t>get</w:t>
       </w:r>
       <w:r>
         <w:t>(name)</w:t>
       </w:r>
-      <w:bookmarkEnd w:id="66"/>
+      <w:bookmarkEnd w:id="67"/>
     </w:p>
     <w:p>
       <w:pPr>
@@ -19334,7 +19597,6 @@
         <w:rPr>
           <w:rFonts w:hint="eastAsia"/>
         </w:rPr>
-        <w:lastRenderedPageBreak/>
         <w:t>[</w:t>
       </w:r>
       <w:r>
@@ -19391,14 +19653,14 @@
         <w:ind w:firstLineChars="0"/>
         <w:outlineLvl w:val="1"/>
       </w:pPr>
-      <w:bookmarkStart w:id="67" w:name="_Toc491681563"/>
+      <w:bookmarkStart w:id="68" w:name="_Toc491681563"/>
       <w:r>
         <w:t>applyAll</w:t>
       </w:r>
       <w:r>
         <w:t>()</w:t>
       </w:r>
-      <w:bookmarkEnd w:id="67"/>
+      <w:bookmarkEnd w:id="68"/>
     </w:p>
     <w:p>
       <w:pPr>
@@ -19501,14 +19763,14 @@
         <w:ind w:firstLineChars="0"/>
         <w:outlineLvl w:val="1"/>
       </w:pPr>
-      <w:bookmarkStart w:id="68" w:name="_Toc491681564"/>
+      <w:bookmarkStart w:id="69" w:name="_Toc491681564"/>
       <w:r>
         <w:t>listAll</w:t>
       </w:r>
       <w:r>
         <w:t>()</w:t>
       </w:r>
-      <w:bookmarkEnd w:id="68"/>
+      <w:bookmarkEnd w:id="69"/>
     </w:p>
     <w:p>
       <w:pPr>
@@ -19626,7 +19888,7 @@
           <w:szCs w:val="28"/>
         </w:rPr>
       </w:pPr>
-      <w:bookmarkStart w:id="69" w:name="_Toc491681565"/>
+      <w:bookmarkStart w:id="70" w:name="_Toc491681565"/>
       <w:r>
         <w:rPr>
           <w:rFonts w:ascii="黑体" w:eastAsia="黑体" w:hAnsi="黑体"/>
@@ -19667,7 +19929,7 @@
         </w:rPr>
         <w:t>实例属性</w:t>
       </w:r>
-      <w:bookmarkEnd w:id="69"/>
+      <w:bookmarkEnd w:id="70"/>
     </w:p>
     <w:p>
       <w:pPr>
@@ -19695,7 +19957,7 @@
           <w:szCs w:val="28"/>
         </w:rPr>
       </w:pPr>
-      <w:bookmarkStart w:id="70" w:name="_Toc491681566"/>
+      <w:bookmarkStart w:id="71" w:name="_Toc491681566"/>
       <w:r>
         <w:rPr>
           <w:rFonts w:ascii="黑体" w:eastAsia="黑体" w:hAnsi="黑体" w:hint="eastAsia"/>
@@ -19720,7 +19982,7 @@
         </w:rPr>
         <w:t>配置项实例方法</w:t>
       </w:r>
-      <w:bookmarkEnd w:id="70"/>
+      <w:bookmarkEnd w:id="71"/>
     </w:p>
     <w:p>
       <w:pPr>
@@ -19733,11 +19995,11 @@
         <w:ind w:firstLineChars="0"/>
         <w:outlineLvl w:val="1"/>
       </w:pPr>
-      <w:bookmarkStart w:id="71" w:name="_Toc491681567"/>
+      <w:bookmarkStart w:id="72" w:name="_Toc491681567"/>
       <w:r>
         <w:t>getName()</w:t>
       </w:r>
-      <w:bookmarkEnd w:id="71"/>
+      <w:bookmarkEnd w:id="72"/>
     </w:p>
     <w:p>
       <w:pPr>
@@ -19846,7 +20108,7 @@
         <w:ind w:firstLineChars="0"/>
         <w:outlineLvl w:val="1"/>
       </w:pPr>
-      <w:bookmarkStart w:id="72" w:name="_Toc491681568"/>
+      <w:bookmarkStart w:id="73" w:name="_Toc491681568"/>
       <w:r>
         <w:t xml:space="preserve">getValue </w:t>
       </w:r>
@@ -19859,7 +20121,7 @@
       <w:r>
         <w:t>)</w:t>
       </w:r>
-      <w:bookmarkEnd w:id="72"/>
+      <w:bookmarkEnd w:id="73"/>
     </w:p>
     <w:p>
       <w:pPr>
@@ -19981,7 +20243,7 @@
         <w:ind w:firstLineChars="0"/>
         <w:outlineLvl w:val="1"/>
       </w:pPr>
-      <w:bookmarkStart w:id="73" w:name="_Toc491681569"/>
+      <w:bookmarkStart w:id="74" w:name="_Toc491681569"/>
       <w:r>
         <w:t>setValue</w:t>
       </w:r>
@@ -20000,7 +20262,7 @@
       <w:r>
         <w:t>)</w:t>
       </w:r>
-      <w:bookmarkEnd w:id="73"/>
+      <w:bookmarkEnd w:id="74"/>
     </w:p>
     <w:p>
       <w:pPr>
@@ -20115,7 +20377,14 @@
         <w:rPr>
           <w:rFonts w:hint="eastAsia"/>
         </w:rPr>
-        <w:t>如果已经设置过配置项取值，是否使用新取值覆盖既有取值。如果配置项取值尚未设置过，则无论是否覆盖，均执行赋值动作</w:t>
+        <w:t>如果已经设置过配置项取值，是否使用新取值覆盖既有取值。如果配置项取值尚未设置过，则无论是</w:t>
+      </w:r>
+      <w:r>
+        <w:rPr>
+          <w:rFonts w:hint="eastAsia"/>
+        </w:rPr>
+        <w:lastRenderedPageBreak/>
+        <w:t>否覆盖，均执行赋值动作</w:t>
       </w:r>
     </w:p>
     <w:p>
@@ -20177,14 +20446,14 @@
         <w:ind w:firstLineChars="0"/>
         <w:outlineLvl w:val="1"/>
       </w:pPr>
-      <w:bookmarkStart w:id="74" w:name="_Toc491681570"/>
+      <w:bookmarkStart w:id="75" w:name="_Toc491681570"/>
       <w:r>
         <w:t>getApplication</w:t>
       </w:r>
       <w:r>
         <w:t>()</w:t>
       </w:r>
-      <w:bookmarkEnd w:id="74"/>
+      <w:bookmarkEnd w:id="75"/>
     </w:p>
     <w:p>
       <w:pPr>
@@ -20320,7 +20589,7 @@
         <w:ind w:firstLineChars="0"/>
         <w:outlineLvl w:val="1"/>
       </w:pPr>
-      <w:bookmarkStart w:id="75" w:name="_Toc491681571"/>
+      <w:bookmarkStart w:id="76" w:name="_Toc491681571"/>
       <w:r>
         <w:t>setApplication</w:t>
       </w:r>
@@ -20333,7 +20602,7 @@
       <w:r>
         <w:t>)</w:t>
       </w:r>
-      <w:bookmarkEnd w:id="75"/>
+      <w:bookmarkEnd w:id="76"/>
     </w:p>
     <w:p>
       <w:pPr>
@@ -20371,7 +20640,6 @@
         <w:ind w:left="840" w:firstLineChars="0" w:firstLine="0"/>
       </w:pPr>
       <w:r>
-        <w:lastRenderedPageBreak/>
         <w:t>[</w:t>
       </w:r>
       <w:r>
@@ -20480,14 +20748,14 @@
         <w:ind w:firstLineChars="0"/>
         <w:outlineLvl w:val="1"/>
       </w:pPr>
-      <w:bookmarkStart w:id="76" w:name="_Toc491681572"/>
+      <w:bookmarkStart w:id="77" w:name="_Toc491681572"/>
       <w:r>
         <w:t>apply</w:t>
       </w:r>
       <w:r>
         <w:t>()</w:t>
       </w:r>
-      <w:bookmarkEnd w:id="76"/>
+      <w:bookmarkEnd w:id="77"/>
     </w:p>
     <w:p>
       <w:pPr>
@@ -20623,14 +20891,14 @@
         <w:ind w:firstLineChars="0"/>
         <w:outlineLvl w:val="1"/>
       </w:pPr>
-      <w:bookmarkStart w:id="77" w:name="_Toc491681573"/>
+      <w:bookmarkStart w:id="78" w:name="_Toc491681573"/>
       <w:r>
         <w:t>reflectToDom</w:t>
       </w:r>
       <w:r>
         <w:t>()</w:t>
       </w:r>
-      <w:bookmarkEnd w:id="77"/>
+      <w:bookmarkEnd w:id="78"/>
     </w:p>
     <w:p>
       <w:pPr>
@@ -20796,7 +21064,7 @@
           <w:szCs w:val="28"/>
         </w:rPr>
       </w:pPr>
-      <w:bookmarkStart w:id="78" w:name="_Toc491681574"/>
+      <w:bookmarkStart w:id="79" w:name="_Toc491681574"/>
       <w:r>
         <w:rPr>
           <w:rFonts w:ascii="黑体" w:eastAsia="黑体" w:hAnsi="黑体"/>
@@ -20837,7 +21105,7 @@
         </w:rPr>
         <w:t>实例属性</w:t>
       </w:r>
-      <w:bookmarkEnd w:id="78"/>
+      <w:bookmarkEnd w:id="79"/>
     </w:p>
     <w:p>
       <w:pPr>
@@ -20865,7 +21133,7 @@
           <w:szCs w:val="28"/>
         </w:rPr>
       </w:pPr>
-      <w:bookmarkStart w:id="79" w:name="_Toc491681575"/>
+      <w:bookmarkStart w:id="80" w:name="_Toc491681575"/>
       <w:r>
         <w:rPr>
           <w:rFonts w:ascii="黑体" w:eastAsia="黑体" w:hAnsi="黑体"/>
@@ -20890,7 +21158,7 @@
         </w:rPr>
         <w:t>- 上下文实例方法</w:t>
       </w:r>
-      <w:bookmarkEnd w:id="79"/>
+      <w:bookmarkEnd w:id="80"/>
     </w:p>
     <w:p>
       <w:pPr>
@@ -20903,7 +21171,7 @@
         <w:ind w:firstLineChars="0"/>
         <w:outlineLvl w:val="1"/>
       </w:pPr>
-      <w:bookmarkStart w:id="80" w:name="_Toc491681576"/>
+      <w:bookmarkStart w:id="81" w:name="_Toc491681576"/>
       <w:r>
         <w:t>h</w:t>
       </w:r>
@@ -20913,7 +21181,7 @@
       <w:r>
         <w:t>(name)</w:t>
       </w:r>
-      <w:bookmarkEnd w:id="80"/>
+      <w:bookmarkEnd w:id="81"/>
     </w:p>
     <w:p>
       <w:pPr>
@@ -21041,14 +21309,14 @@
         <w:ind w:firstLineChars="0"/>
         <w:outlineLvl w:val="1"/>
       </w:pPr>
-      <w:bookmarkStart w:id="81" w:name="_Toc491681577"/>
+      <w:bookmarkStart w:id="82" w:name="_Toc491681577"/>
       <w:r>
         <w:t>set</w:t>
       </w:r>
       <w:r>
         <w:t>(name, value)</w:t>
       </w:r>
-      <w:bookmarkEnd w:id="81"/>
+      <w:bookmarkEnd w:id="82"/>
     </w:p>
     <w:p>
       <w:pPr>
@@ -21154,6 +21422,7 @@
         <w:rPr>
           <w:rFonts w:hint="eastAsia"/>
         </w:rPr>
+        <w:lastRenderedPageBreak/>
         <w:t>[</w:t>
       </w:r>
       <w:r>
@@ -21213,14 +21482,14 @@
         <w:ind w:firstLineChars="0"/>
         <w:outlineLvl w:val="1"/>
       </w:pPr>
-      <w:bookmarkStart w:id="82" w:name="_Toc491681578"/>
+      <w:bookmarkStart w:id="83" w:name="_Toc491681578"/>
       <w:r>
         <w:t>get</w:t>
       </w:r>
       <w:r>
         <w:t>(name)</w:t>
       </w:r>
-      <w:bookmarkEnd w:id="82"/>
+      <w:bookmarkEnd w:id="83"/>
     </w:p>
     <w:p>
       <w:pPr>
@@ -21378,14 +21647,14 @@
         <w:ind w:firstLineChars="0"/>
         <w:outlineLvl w:val="1"/>
       </w:pPr>
-      <w:bookmarkStart w:id="83" w:name="_Toc491681579"/>
+      <w:bookmarkStart w:id="84" w:name="_Toc491681579"/>
       <w:r>
         <w:t>remove</w:t>
       </w:r>
       <w:r>
         <w:t>(name)</w:t>
       </w:r>
-      <w:bookmarkEnd w:id="83"/>
+      <w:bookmarkEnd w:id="84"/>
     </w:p>
     <w:p>
       <w:pPr>
@@ -21393,7 +21662,6 @@
         <w:ind w:left="840" w:firstLineChars="0" w:firstLine="0"/>
       </w:pPr>
       <w:r>
-        <w:lastRenderedPageBreak/>
         <w:t>[</w:t>
       </w:r>
       <w:r>
@@ -21532,14 +21800,14 @@
         <w:ind w:firstLineChars="0"/>
         <w:outlineLvl w:val="1"/>
       </w:pPr>
-      <w:bookmarkStart w:id="84" w:name="_Toc491681580"/>
+      <w:bookmarkStart w:id="85" w:name="_Toc491681580"/>
       <w:r>
         <w:t>clear</w:t>
       </w:r>
       <w:r>
         <w:t>()</w:t>
       </w:r>
-      <w:bookmarkEnd w:id="84"/>
+      <w:bookmarkEnd w:id="85"/>
     </w:p>
     <w:p>
       <w:pPr>
@@ -21666,7 +21934,7 @@
           <w:szCs w:val="28"/>
         </w:rPr>
       </w:pPr>
-      <w:bookmarkStart w:id="85" w:name="_Toc491681581"/>
+      <w:bookmarkStart w:id="86" w:name="_Toc491681581"/>
       <w:r>
         <w:rPr>
           <w:rFonts w:ascii="黑体" w:eastAsia="黑体" w:hAnsi="黑体"/>
@@ -21699,7 +21967,7 @@
         </w:rPr>
         <w:t xml:space="preserve"> 上下文实例属性</w:t>
       </w:r>
-      <w:bookmarkEnd w:id="85"/>
+      <w:bookmarkEnd w:id="86"/>
     </w:p>
     <w:p>
       <w:pPr>
@@ -21730,7 +21998,7 @@
           <w:szCs w:val="28"/>
         </w:rPr>
       </w:pPr>
-      <w:bookmarkStart w:id="86" w:name="_Toc491681582"/>
+      <w:bookmarkStart w:id="87" w:name="_Toc491681582"/>
       <w:r>
         <w:rPr>
           <w:rFonts w:ascii="黑体" w:eastAsia="黑体" w:hAnsi="黑体"/>
@@ -21771,7 +22039,7 @@
         </w:rPr>
         <w:t>方法</w:t>
       </w:r>
-      <w:bookmarkEnd w:id="86"/>
+      <w:bookmarkEnd w:id="87"/>
     </w:p>
     <w:p>
       <w:pPr>
@@ -21784,7 +22052,7 @@
         <w:ind w:firstLineChars="0"/>
         <w:outlineLvl w:val="1"/>
       </w:pPr>
-      <w:bookmarkStart w:id="87" w:name="_Toc491681583"/>
+      <w:bookmarkStart w:id="88" w:name="_Toc491681583"/>
       <w:r>
         <w:rPr>
           <w:rFonts w:hint="eastAsia"/>
@@ -21794,7 +22062,7 @@
       <w:r>
         <w:t>(name)</w:t>
       </w:r>
-      <w:bookmarkEnd w:id="87"/>
+      <w:bookmarkEnd w:id="88"/>
     </w:p>
     <w:p>
       <w:pPr>
@@ -21943,14 +22211,14 @@
         <w:ind w:firstLineChars="0"/>
         <w:outlineLvl w:val="1"/>
       </w:pPr>
-      <w:bookmarkStart w:id="88" w:name="_Toc491681584"/>
+      <w:bookmarkStart w:id="89" w:name="_Toc491681584"/>
       <w:r>
         <w:t>isGloballyEnabled</w:t>
       </w:r>
       <w:r>
         <w:t>()</w:t>
       </w:r>
-      <w:bookmarkEnd w:id="88"/>
+      <w:bookmarkEnd w:id="89"/>
     </w:p>
     <w:p>
       <w:pPr>
@@ -22056,14 +22324,14 @@
         <w:ind w:firstLineChars="0"/>
         <w:outlineLvl w:val="1"/>
       </w:pPr>
-      <w:bookmarkStart w:id="89" w:name="_Toc491681585"/>
+      <w:bookmarkStart w:id="90" w:name="_Toc491681585"/>
       <w:r>
         <w:t>setIsGloballyEnabled</w:t>
       </w:r>
       <w:r>
         <w:t>(isEnabled)</w:t>
       </w:r>
-      <w:bookmarkEnd w:id="89"/>
+      <w:bookmarkEnd w:id="90"/>
     </w:p>
     <w:p>
       <w:pPr>
@@ -22144,6 +22412,7 @@
         <w:rPr>
           <w:rFonts w:hint="eastAsia"/>
         </w:rPr>
+        <w:lastRenderedPageBreak/>
         <w:t>[</w:t>
       </w:r>
       <w:r>
@@ -22191,7 +22460,7 @@
           <w:szCs w:val="28"/>
         </w:rPr>
       </w:pPr>
-      <w:bookmarkStart w:id="90" w:name="_Toc491681586"/>
+      <w:bookmarkStart w:id="91" w:name="_Toc491681586"/>
       <w:r>
         <w:rPr>
           <w:rFonts w:ascii="黑体" w:eastAsia="黑体" w:hAnsi="黑体"/>
@@ -22248,7 +22517,7 @@
         </w:rPr>
         <w:t>方法</w:t>
       </w:r>
-      <w:bookmarkEnd w:id="90"/>
+      <w:bookmarkEnd w:id="91"/>
     </w:p>
     <w:p>
       <w:pPr>
@@ -22261,14 +22530,14 @@
         <w:ind w:firstLineChars="0"/>
         <w:outlineLvl w:val="1"/>
       </w:pPr>
-      <w:bookmarkStart w:id="91" w:name="_Toc491681587"/>
+      <w:bookmarkStart w:id="92" w:name="_Toc491681587"/>
       <w:r>
         <w:t>isEnabled</w:t>
       </w:r>
       <w:r>
         <w:t>()</w:t>
       </w:r>
-      <w:bookmarkEnd w:id="91"/>
+      <w:bookmarkEnd w:id="92"/>
     </w:p>
     <w:p>
       <w:pPr>
@@ -22386,14 +22655,14 @@
         <w:ind w:firstLineChars="0"/>
         <w:outlineLvl w:val="1"/>
       </w:pPr>
-      <w:bookmarkStart w:id="92" w:name="_Toc491681588"/>
+      <w:bookmarkStart w:id="93" w:name="_Toc491681588"/>
       <w:r>
         <w:t>setIsEnabled</w:t>
       </w:r>
       <w:r>
         <w:t>(isEnabled)</w:t>
       </w:r>
-      <w:bookmarkEnd w:id="92"/>
+      <w:bookmarkEnd w:id="93"/>
     </w:p>
     <w:p>
       <w:pPr>
@@ -22401,7 +22670,6 @@
         <w:ind w:left="840" w:firstLineChars="0" w:firstLine="0"/>
       </w:pPr>
       <w:r>
-        <w:lastRenderedPageBreak/>
         <w:t>[</w:t>
       </w:r>
       <w:r>
@@ -22525,14 +22793,14 @@
         <w:ind w:firstLineChars="0"/>
         <w:outlineLvl w:val="1"/>
       </w:pPr>
-      <w:bookmarkStart w:id="93" w:name="_Toc491681589"/>
+      <w:bookmarkStart w:id="94" w:name="_Toc491681589"/>
       <w:r>
         <w:t>getName</w:t>
       </w:r>
       <w:r>
         <w:t>()</w:t>
       </w:r>
-      <w:bookmarkEnd w:id="93"/>
+      <w:bookmarkEnd w:id="94"/>
     </w:p>
     <w:p>
       <w:pPr>
@@ -22656,7 +22924,7 @@
         <w:ind w:firstLineChars="0"/>
         <w:outlineLvl w:val="1"/>
       </w:pPr>
-      <w:bookmarkStart w:id="94" w:name="_Toc491681590"/>
+      <w:bookmarkStart w:id="95" w:name="_Toc491681590"/>
       <w:proofErr w:type="gramStart"/>
       <w:r>
         <w:t>debug</w:t>
@@ -22674,7 +22942,7 @@
       <w:r>
         <w:t>])</w:t>
       </w:r>
-      <w:bookmarkEnd w:id="94"/>
+      <w:bookmarkEnd w:id="95"/>
     </w:p>
     <w:p>
       <w:pPr>
@@ -23071,7 +23339,7 @@
         <w:ind w:firstLineChars="0"/>
         <w:outlineLvl w:val="1"/>
       </w:pPr>
-      <w:bookmarkStart w:id="95" w:name="_Toc491681591"/>
+      <w:bookmarkStart w:id="96" w:name="_Toc491681591"/>
       <w:proofErr w:type="gramStart"/>
       <w:r>
         <w:t>info</w:t>
@@ -23089,7 +23357,7 @@
       <w:r>
         <w:t>])</w:t>
       </w:r>
-      <w:bookmarkEnd w:id="95"/>
+      <w:bookmarkEnd w:id="96"/>
     </w:p>
     <w:p>
       <w:pPr>
@@ -23124,6 +23392,7 @@
         <w:ind w:left="840" w:firstLineChars="0" w:firstLine="0"/>
       </w:pPr>
       <w:r>
+        <w:lastRenderedPageBreak/>
         <w:t>[</w:t>
       </w:r>
       <w:r>
@@ -23241,7 +23510,7 @@
         <w:ind w:firstLineChars="0"/>
         <w:outlineLvl w:val="1"/>
       </w:pPr>
-      <w:bookmarkStart w:id="96" w:name="_Toc491681592"/>
+      <w:bookmarkStart w:id="97" w:name="_Toc491681592"/>
       <w:proofErr w:type="gramStart"/>
       <w:r>
         <w:t>warn</w:t>
@@ -23259,7 +23528,7 @@
       <w:r>
         <w:t>])</w:t>
       </w:r>
-      <w:bookmarkEnd w:id="96"/>
+      <w:bookmarkEnd w:id="97"/>
     </w:p>
     <w:p>
       <w:pPr>
@@ -23316,7 +23585,6 @@
         <w:ind w:firstLineChars="0"/>
       </w:pPr>
       <w:r>
-        <w:lastRenderedPageBreak/>
         <w:t xml:space="preserve">template– {String} </w:t>
       </w:r>
       <w:proofErr w:type="gramStart"/>
@@ -23412,7 +23680,7 @@
         <w:ind w:firstLineChars="0"/>
         <w:outlineLvl w:val="1"/>
       </w:pPr>
-      <w:bookmarkStart w:id="97" w:name="_Toc491681593"/>
+      <w:bookmarkStart w:id="98" w:name="_Toc491681593"/>
       <w:proofErr w:type="gramStart"/>
       <w:r>
         <w:t>error</w:t>
@@ -23430,7 +23698,7 @@
       <w:r>
         <w:t>])</w:t>
       </w:r>
-      <w:bookmarkEnd w:id="97"/>
+      <w:bookmarkEnd w:id="98"/>
     </w:p>
     <w:p>
       <w:pPr>
@@ -23582,7 +23850,7 @@
         <w:ind w:firstLineChars="0"/>
         <w:outlineLvl w:val="1"/>
       </w:pPr>
-      <w:bookmarkStart w:id="98" w:name="_Toc491681594"/>
+      <w:bookmarkStart w:id="99" w:name="_Toc491681594"/>
       <w:r>
         <w:t>log</w:t>
       </w:r>
@@ -23592,12 +23860,10 @@
       <w:r>
         <w:t>…</w:t>
       </w:r>
-      <w:bookmarkStart w:id="99" w:name="_GoBack"/>
+      <w:r>
+        <w:t>])</w:t>
+      </w:r>
       <w:bookmarkEnd w:id="99"/>
-      <w:r>
-        <w:t>])</w:t>
-      </w:r>
-      <w:bookmarkEnd w:id="98"/>
     </w:p>
     <w:p>
       <w:pPr>
@@ -23624,9 +23890,6 @@
       <w:pPr>
         <w:pStyle w:val="a3"/>
         <w:ind w:left="840" w:firstLineChars="0" w:firstLine="0"/>
-        <w:rPr>
-          <w:rFonts w:hint="eastAsia"/>
-        </w:rPr>
       </w:pPr>
       <w:r>
         <w:t>[</w:t>
@@ -23946,6 +24209,7 @@
         <w:ind w:left="840" w:firstLineChars="0" w:firstLine="0"/>
       </w:pPr>
       <w:r>
+        <w:lastRenderedPageBreak/>
         <w:t>[</w:t>
       </w:r>
       <w:r>
@@ -24196,7 +24460,6 @@
         <w:ind w:left="840" w:firstLineChars="0" w:firstLine="0"/>
       </w:pPr>
       <w:r>
-        <w:lastRenderedPageBreak/>
         <w:t>[</w:t>
       </w:r>
       <w:r>
@@ -25031,6 +25294,7 @@
         <w:ind w:left="840" w:firstLineChars="0" w:firstLine="0"/>
       </w:pPr>
       <w:r>
+        <w:lastRenderedPageBreak/>
         <w:t>[</w:t>
       </w:r>
       <w:r>
@@ -25318,14 +25582,7 @@
         <w:rPr>
           <w:rFonts w:hint="eastAsia"/>
         </w:rPr>
-        <w:t>的尺寸来呈现</w:t>
-      </w:r>
-      <w:r>
-        <w:rPr>
-          <w:rFonts w:hint="eastAsia"/>
-        </w:rPr>
-        <w:lastRenderedPageBreak/>
-        <w:t>应用主题内容</w:t>
+        <w:t>的尺寸来呈现应用主题内容</w:t>
       </w:r>
       <w:r>
         <w:t xml:space="preserve">” </w:t>
@@ -26010,7 +26267,11 @@
       </w:r>
       <w:r>
         <w:tab/>
-        <w:t>document.body.style.cssText = "width: " + width + "px; height: " + height + "px; margin: 0 auto;</w:t>
+        <w:t xml:space="preserve">document.body.style.cssText = "width: " + width + "px; height: " </w:t>
+      </w:r>
+      <w:r>
+        <w:lastRenderedPageBreak/>
+        <w:t>+ height + "px; margin: 0 auto;</w:t>
       </w:r>
       <w:proofErr w:type="gramStart"/>
       <w:r>
@@ -26288,11 +26549,7 @@
         <w:t>使用应用时的布局方式</w:t>
       </w:r>
       <w:r>
-        <w:t>。</w:t>
-      </w:r>
-      <w:r>
-        <w:lastRenderedPageBreak/>
-        <w:t>默认的布局方式为：</w:t>
+        <w:t>。默认的布局方式为：</w:t>
       </w:r>
       <w:r>
         <w:t>“</w:t>
@@ -26933,6 +27190,7 @@
         <w:ind w:left="840" w:firstLineChars="0"/>
       </w:pPr>
       <w:r>
+        <w:lastRenderedPageBreak/>
         <w:t>});</w:t>
       </w:r>
     </w:p>
@@ -27040,6 +27298,7 @@
           <w:docPartUnique/>
         </w:docPartObj>
       </w:sdtPr>
+      <w:sdtEndPr/>
       <w:sdtContent>
         <w:r>
           <w:fldChar w:fldCharType="begin"/>
@@ -34401,7 +34660,7 @@
 </file>
 
 <file path=customXml/itemProps1.xml><?xml version="1.0" encoding="utf-8"?>
-<ds:datastoreItem xmlns:ds="http://schemas.openxmlformats.org/officeDocument/2006/customXml" ds:itemID="{E914977D-3F82-48A4-9D1B-A87453D62337}">
+<ds:datastoreItem xmlns:ds="http://schemas.openxmlformats.org/officeDocument/2006/customXml" ds:itemID="{EEBBDA75-6A62-4FB5-9599-5F3B849614D3}">
   <ds:schemaRefs>
     <ds:schemaRef ds:uri="http://schemas.openxmlformats.org/officeDocument/2006/bibliography"/>
   </ds:schemaRefs>

</xml_diff>

<commit_message>
1. data-view-fallback支持伪视图：:default-view；2. data-view-fallback支持视图群组；3. setViewId(viewId)支持伪视图：:default-view；4. setViewId(viewId)支持视图群组
</commit_message>
<xml_diff>
--- a/docs/api.docx
+++ b/docs/api.docx
@@ -13797,13 +13797,7 @@
         <w:rPr>
           <w:rFonts w:hint="eastAsia"/>
         </w:rPr>
-        <w:t>”的</w:t>
-      </w:r>
-      <w:r>
-        <w:rPr>
-          <w:rFonts w:hint="eastAsia"/>
-        </w:rPr>
-        <w:t>特性</w:t>
+        <w:t>”的特性</w:t>
       </w:r>
       <w:r>
         <w:rPr>
@@ -13833,19 +13827,11 @@
           <w:rFonts w:ascii="Consolas" w:hAnsi="Consolas"/>
         </w:rPr>
       </w:pPr>
-      <w:proofErr w:type="gramStart"/>
       <w:r>
         <w:rPr>
           <w:rFonts w:ascii="Consolas" w:hAnsi="Consolas"/>
         </w:rPr>
-        <w:t>showDialog(</w:t>
-      </w:r>
-      <w:proofErr w:type="gramEnd"/>
-      <w:r>
-        <w:rPr>
-          <w:rFonts w:ascii="Consolas" w:hAnsi="Consolas"/>
-        </w:rPr>
-        <w:t>);</w:t>
+        <w:t>showDialog();</w:t>
       </w:r>
     </w:p>
     <w:p>
@@ -13861,15 +13847,7 @@
         <w:rPr>
           <w:rFonts w:ascii="Consolas" w:hAnsi="Consolas"/>
         </w:rPr>
-        <w:t>View.onceHist</w:t>
-      </w:r>
-      <w:bookmarkStart w:id="22" w:name="_GoBack"/>
-      <w:bookmarkEnd w:id="22"/>
-      <w:r>
-        <w:rPr>
-          <w:rFonts w:ascii="Consolas" w:hAnsi="Consolas"/>
-        </w:rPr>
-        <w:t>oryBack(hideDialog);</w:t>
+        <w:t>View.onceHistoryBack(hideDialog);</w:t>
       </w:r>
     </w:p>
     <w:p>
@@ -14128,14 +14106,14 @@
         <w:ind w:firstLineChars="0"/>
         <w:outlineLvl w:val="1"/>
       </w:pPr>
-      <w:bookmarkStart w:id="23" w:name="_Toc491681518"/>
+      <w:bookmarkStart w:id="22" w:name="_Toc491681518"/>
       <w:r>
         <w:t>ready</w:t>
       </w:r>
       <w:r>
         <w:t>(callback)</w:t>
       </w:r>
-      <w:bookmarkEnd w:id="23"/>
+      <w:bookmarkEnd w:id="22"/>
     </w:p>
     <w:p>
       <w:pPr>
@@ -14266,14 +14244,14 @@
         <w:ind w:firstLineChars="0"/>
         <w:outlineLvl w:val="1"/>
       </w:pPr>
-      <w:bookmarkStart w:id="24" w:name="_Toc491681519"/>
+      <w:bookmarkStart w:id="23" w:name="_Toc491681519"/>
       <w:r>
         <w:t>setInitializer</w:t>
       </w:r>
       <w:r>
         <w:t>(initializer[, execTime])</w:t>
       </w:r>
-      <w:bookmarkEnd w:id="24"/>
+      <w:bookmarkEnd w:id="23"/>
     </w:p>
     <w:p>
       <w:pPr>
@@ -14379,19 +14357,11 @@
           <w:rFonts w:ascii="Consolas" w:hAnsi="Consolas"/>
         </w:rPr>
       </w:pPr>
-      <w:proofErr w:type="gramStart"/>
       <w:r>
         <w:rPr>
           <w:rFonts w:ascii="Consolas" w:hAnsi="Consolas"/>
         </w:rPr>
-        <w:t>View.setInitializer(</w:t>
-      </w:r>
-      <w:proofErr w:type="gramEnd"/>
-      <w:r>
-        <w:rPr>
-          <w:rFonts w:ascii="Consolas" w:hAnsi="Consolas"/>
-        </w:rPr>
-        <w:t>function(init){</w:t>
+        <w:t>View.setInitializer(function(init){</w:t>
       </w:r>
     </w:p>
     <w:p>
@@ -14438,19 +14408,11 @@
         </w:rPr>
         <w:tab/>
       </w:r>
-      <w:proofErr w:type="gramStart"/>
       <w:r>
         <w:rPr>
           <w:rFonts w:ascii="Consolas" w:hAnsi="Consolas"/>
         </w:rPr>
-        <w:t>setTimeout(</w:t>
-      </w:r>
-      <w:proofErr w:type="gramEnd"/>
-      <w:r>
-        <w:rPr>
-          <w:rFonts w:ascii="Consolas" w:hAnsi="Consolas"/>
-        </w:rPr>
-        <w:t>init, 1000);</w:t>
+        <w:t>setTimeout(init, 1000);</w:t>
       </w:r>
     </w:p>
     <w:p>
@@ -14610,14 +14572,14 @@
         <w:ind w:firstLineChars="0"/>
         <w:outlineLvl w:val="1"/>
       </w:pPr>
-      <w:bookmarkStart w:id="25" w:name="_Toc491681520"/>
+      <w:bookmarkStart w:id="24" w:name="_Toc491681520"/>
       <w:r>
         <w:t>on</w:t>
       </w:r>
       <w:r>
         <w:t>(type, handler)</w:t>
       </w:r>
-      <w:bookmarkEnd w:id="25"/>
+      <w:bookmarkEnd w:id="24"/>
     </w:p>
     <w:p>
       <w:pPr>
@@ -14776,14 +14738,14 @@
         <w:ind w:firstLineChars="0"/>
         <w:outlineLvl w:val="1"/>
       </w:pPr>
-      <w:bookmarkStart w:id="26" w:name="_Toc491681521"/>
+      <w:bookmarkStart w:id="25" w:name="_Toc491681521"/>
       <w:r>
         <w:t>off</w:t>
       </w:r>
       <w:r>
         <w:t>(type, handler)</w:t>
       </w:r>
-      <w:bookmarkEnd w:id="26"/>
+      <w:bookmarkEnd w:id="25"/>
     </w:p>
     <w:p>
       <w:pPr>
@@ -14942,14 +14904,14 @@
         <w:ind w:firstLineChars="0"/>
         <w:outlineLvl w:val="1"/>
       </w:pPr>
-      <w:bookmarkStart w:id="27" w:name="_Toc491681522"/>
+      <w:bookmarkStart w:id="26" w:name="_Toc491681522"/>
       <w:r>
         <w:t>fire</w:t>
       </w:r>
       <w:r>
         <w:t>(type, data[, async=true])</w:t>
       </w:r>
-      <w:bookmarkEnd w:id="27"/>
+      <w:bookmarkEnd w:id="26"/>
     </w:p>
     <w:p>
       <w:pPr>
@@ -15169,7 +15131,7 @@
           <w:szCs w:val="28"/>
         </w:rPr>
       </w:pPr>
-      <w:bookmarkStart w:id="28" w:name="_Toc491681523"/>
+      <w:bookmarkStart w:id="27" w:name="_Toc491681523"/>
       <w:r>
         <w:rPr>
           <w:rFonts w:ascii="黑体" w:eastAsia="黑体" w:hAnsi="黑体"/>
@@ -15178,7 +15140,7 @@
         </w:rPr>
         <w:t>View属性</w:t>
       </w:r>
-      <w:bookmarkEnd w:id="28"/>
+      <w:bookmarkEnd w:id="27"/>
     </w:p>
     <w:p>
       <w:pPr>
@@ -15191,11 +15153,11 @@
         <w:ind w:firstLineChars="0"/>
         <w:outlineLvl w:val="1"/>
       </w:pPr>
-      <w:bookmarkStart w:id="29" w:name="_Toc491681524"/>
+      <w:bookmarkStart w:id="28" w:name="_Toc491681524"/>
       <w:r>
         <w:t>SWITCHTYPE_HISTORYFORWARD</w:t>
       </w:r>
-      <w:bookmarkEnd w:id="29"/>
+      <w:bookmarkEnd w:id="28"/>
     </w:p>
     <w:p>
       <w:pPr>
@@ -15223,11 +15185,11 @@
         <w:ind w:firstLineChars="0"/>
         <w:outlineLvl w:val="1"/>
       </w:pPr>
-      <w:bookmarkStart w:id="30" w:name="_Toc491681525"/>
+      <w:bookmarkStart w:id="29" w:name="_Toc491681525"/>
       <w:r>
         <w:t>SWITCHTYPE_HISTORYBACK</w:t>
       </w:r>
-      <w:bookmarkEnd w:id="30"/>
+      <w:bookmarkEnd w:id="29"/>
     </w:p>
     <w:p>
       <w:pPr>
@@ -15255,11 +15217,11 @@
         <w:ind w:firstLineChars="0"/>
         <w:outlineLvl w:val="1"/>
       </w:pPr>
-      <w:bookmarkStart w:id="31" w:name="_Toc491681526"/>
+      <w:bookmarkStart w:id="30" w:name="_Toc491681526"/>
       <w:r>
         <w:t>SWITCHTYPE_VIEWNAV</w:t>
       </w:r>
-      <w:bookmarkEnd w:id="31"/>
+      <w:bookmarkEnd w:id="30"/>
     </w:p>
     <w:p>
       <w:pPr>
@@ -15299,11 +15261,11 @@
         <w:ind w:firstLineChars="0"/>
         <w:outlineLvl w:val="1"/>
       </w:pPr>
-      <w:bookmarkStart w:id="32" w:name="_Toc491681527"/>
+      <w:bookmarkStart w:id="31" w:name="_Toc491681527"/>
       <w:r>
         <w:t>SWITCHTYPE_VIEWCHANGE</w:t>
       </w:r>
-      <w:bookmarkEnd w:id="32"/>
+      <w:bookmarkEnd w:id="31"/>
     </w:p>
     <w:p>
       <w:pPr>
@@ -15343,7 +15305,7 @@
         <w:ind w:firstLineChars="0"/>
         <w:outlineLvl w:val="1"/>
       </w:pPr>
-      <w:bookmarkStart w:id="33" w:name="_Toc491681528"/>
+      <w:bookmarkStart w:id="32" w:name="_Toc491681528"/>
       <w:r>
         <w:lastRenderedPageBreak/>
         <w:t>c</w:t>
@@ -15357,7 +15319,7 @@
       <w:r>
         <w:t>entState</w:t>
       </w:r>
-      <w:bookmarkEnd w:id="33"/>
+      <w:bookmarkEnd w:id="32"/>
     </w:p>
     <w:p>
       <w:pPr>
@@ -15391,11 +15353,11 @@
         <w:ind w:firstLineChars="0"/>
         <w:outlineLvl w:val="1"/>
       </w:pPr>
-      <w:bookmarkStart w:id="34" w:name="_Toc491681529"/>
+      <w:bookmarkStart w:id="33" w:name="_Toc491681529"/>
       <w:r>
         <w:t>Logger</w:t>
       </w:r>
-      <w:bookmarkEnd w:id="34"/>
+      <w:bookmarkEnd w:id="33"/>
     </w:p>
     <w:p>
       <w:pPr>
@@ -15420,11 +15382,11 @@
         <w:ind w:firstLineChars="0"/>
         <w:outlineLvl w:val="1"/>
       </w:pPr>
-      <w:bookmarkStart w:id="35" w:name="_Toc491681530"/>
+      <w:bookmarkStart w:id="34" w:name="_Toc491681530"/>
       <w:r>
         <w:t>layout</w:t>
       </w:r>
-      <w:bookmarkEnd w:id="35"/>
+      <w:bookmarkEnd w:id="34"/>
     </w:p>
     <w:p>
       <w:pPr>
@@ -15458,7 +15420,7 @@
           <w:szCs w:val="28"/>
         </w:rPr>
       </w:pPr>
-      <w:bookmarkStart w:id="36" w:name="_Toc491681531"/>
+      <w:bookmarkStart w:id="35" w:name="_Toc491681531"/>
       <w:r>
         <w:rPr>
           <w:rFonts w:ascii="黑体" w:eastAsia="黑体" w:hAnsi="黑体" w:hint="eastAsia"/>
@@ -15467,7 +15429,7 @@
         </w:rPr>
         <w:t>View实例方法</w:t>
       </w:r>
-      <w:bookmarkEnd w:id="36"/>
+      <w:bookmarkEnd w:id="35"/>
     </w:p>
     <w:p>
       <w:pPr>
@@ -15480,11 +15442,11 @@
         <w:ind w:firstLineChars="0"/>
         <w:outlineLvl w:val="1"/>
       </w:pPr>
-      <w:bookmarkStart w:id="37" w:name="_Toc491681532"/>
+      <w:bookmarkStart w:id="36" w:name="_Toc491681532"/>
       <w:r>
         <w:t>on(type, handler)</w:t>
       </w:r>
-      <w:bookmarkEnd w:id="37"/>
+      <w:bookmarkEnd w:id="36"/>
     </w:p>
     <w:p>
       <w:pPr>
@@ -15643,11 +15605,11 @@
         <w:ind w:firstLineChars="0"/>
         <w:outlineLvl w:val="1"/>
       </w:pPr>
-      <w:bookmarkStart w:id="38" w:name="_Toc491681533"/>
+      <w:bookmarkStart w:id="37" w:name="_Toc491681533"/>
       <w:r>
         <w:t>off(type, handler)</w:t>
       </w:r>
-      <w:bookmarkEnd w:id="38"/>
+      <w:bookmarkEnd w:id="37"/>
     </w:p>
     <w:p>
       <w:pPr>
@@ -15797,11 +15759,11 @@
         <w:ind w:firstLineChars="0"/>
         <w:outlineLvl w:val="1"/>
       </w:pPr>
-      <w:bookmarkStart w:id="39" w:name="_Toc491681534"/>
+      <w:bookmarkStart w:id="38" w:name="_Toc491681534"/>
       <w:r>
         <w:t>fire(type, data[, async=true])</w:t>
       </w:r>
-      <w:bookmarkEnd w:id="39"/>
+      <w:bookmarkEnd w:id="38"/>
     </w:p>
     <w:p>
       <w:pPr>
@@ -16006,14 +15968,14 @@
         <w:ind w:firstLineChars="0"/>
         <w:outlineLvl w:val="1"/>
       </w:pPr>
-      <w:bookmarkStart w:id="40" w:name="_Toc491681535"/>
+      <w:bookmarkStart w:id="39" w:name="_Toc491681535"/>
       <w:r>
         <w:t>getLatestEventData</w:t>
       </w:r>
       <w:r>
         <w:t>(eventName)</w:t>
       </w:r>
-      <w:bookmarkEnd w:id="40"/>
+      <w:bookmarkEnd w:id="39"/>
     </w:p>
     <w:p>
       <w:pPr>
@@ -16156,14 +16118,14 @@
         <w:ind w:firstLineChars="0"/>
         <w:outlineLvl w:val="1"/>
       </w:pPr>
-      <w:bookmarkStart w:id="41" w:name="_Toc491681536"/>
+      <w:bookmarkStart w:id="40" w:name="_Toc491681536"/>
       <w:r>
         <w:t>getContext</w:t>
       </w:r>
       <w:r>
         <w:t>()</w:t>
       </w:r>
-      <w:bookmarkEnd w:id="41"/>
+      <w:bookmarkEnd w:id="40"/>
     </w:p>
     <w:p>
       <w:pPr>
@@ -16276,14 +16238,14 @@
         <w:ind w:firstLineChars="0"/>
         <w:outlineLvl w:val="1"/>
       </w:pPr>
-      <w:bookmarkStart w:id="42" w:name="_Toc491681537"/>
+      <w:bookmarkStart w:id="41" w:name="_Toc491681537"/>
       <w:r>
         <w:t>clearContext</w:t>
       </w:r>
       <w:r>
         <w:t>()</w:t>
       </w:r>
-      <w:bookmarkEnd w:id="42"/>
+      <w:bookmarkEnd w:id="41"/>
     </w:p>
     <w:p>
       <w:pPr>
@@ -16398,14 +16360,14 @@
         <w:ind w:firstLineChars="0"/>
         <w:outlineLvl w:val="1"/>
       </w:pPr>
-      <w:bookmarkStart w:id="43" w:name="_Toc491681538"/>
+      <w:bookmarkStart w:id="42" w:name="_Toc491681538"/>
       <w:r>
         <w:t>getId</w:t>
       </w:r>
       <w:r>
         <w:t>()</w:t>
       </w:r>
-      <w:bookmarkEnd w:id="43"/>
+      <w:bookmarkEnd w:id="42"/>
     </w:p>
     <w:p>
       <w:pPr>
@@ -16541,14 +16503,14 @@
         <w:ind w:firstLineChars="0"/>
         <w:outlineLvl w:val="1"/>
       </w:pPr>
-      <w:bookmarkStart w:id="44" w:name="_Toc491681539"/>
+      <w:bookmarkStart w:id="43" w:name="_Toc491681539"/>
       <w:r>
         <w:t>getDomElement</w:t>
       </w:r>
       <w:r>
         <w:t>()</w:t>
       </w:r>
-      <w:bookmarkEnd w:id="44"/>
+      <w:bookmarkEnd w:id="43"/>
     </w:p>
     <w:p>
       <w:pPr>
@@ -16678,14 +16640,14 @@
         <w:ind w:firstLineChars="0"/>
         <w:outlineLvl w:val="1"/>
       </w:pPr>
-      <w:bookmarkStart w:id="45" w:name="_Toc491681540"/>
+      <w:bookmarkStart w:id="44" w:name="_Toc491681540"/>
       <w:r>
         <w:t>find</w:t>
       </w:r>
       <w:r>
         <w:t>(selector)</w:t>
       </w:r>
-      <w:bookmarkEnd w:id="45"/>
+      <w:bookmarkEnd w:id="44"/>
     </w:p>
     <w:p>
       <w:pPr>
@@ -16834,14 +16796,14 @@
         <w:ind w:firstLineChars="0"/>
         <w:outlineLvl w:val="1"/>
       </w:pPr>
-      <w:bookmarkStart w:id="46" w:name="_Toc491681541"/>
+      <w:bookmarkStart w:id="45" w:name="_Toc491681541"/>
       <w:r>
         <w:t>findAll</w:t>
       </w:r>
       <w:r>
         <w:t>(selector)</w:t>
       </w:r>
-      <w:bookmarkEnd w:id="46"/>
+      <w:bookmarkEnd w:id="45"/>
     </w:p>
     <w:p>
       <w:pPr>
@@ -16981,7 +16943,7 @@
         <w:ind w:firstLineChars="0"/>
         <w:outlineLvl w:val="1"/>
       </w:pPr>
-      <w:bookmarkStart w:id="47" w:name="_Toc491681542"/>
+      <w:bookmarkStart w:id="46" w:name="_Toc491681542"/>
       <w:r>
         <w:t>setLayoutAction</w:t>
       </w:r>
@@ -16994,7 +16956,7 @@
       <w:r>
         <w:t>])</w:t>
       </w:r>
-      <w:bookmarkEnd w:id="47"/>
+      <w:bookmarkEnd w:id="46"/>
     </w:p>
     <w:p>
       <w:pPr>
@@ -17168,7 +17130,7 @@
         <w:ind w:firstLineChars="0"/>
         <w:outlineLvl w:val="1"/>
       </w:pPr>
-      <w:bookmarkStart w:id="48" w:name="_Toc491681543"/>
+      <w:bookmarkStart w:id="47" w:name="_Toc491681543"/>
       <w:r>
         <w:t>g</w:t>
       </w:r>
@@ -17178,7 +17140,7 @@
       <w:r>
         <w:t>()</w:t>
       </w:r>
-      <w:bookmarkEnd w:id="48"/>
+      <w:bookmarkEnd w:id="47"/>
     </w:p>
     <w:p>
       <w:pPr>
@@ -17296,14 +17258,14 @@
         <w:ind w:firstLineChars="0"/>
         <w:outlineLvl w:val="1"/>
       </w:pPr>
-      <w:bookmarkStart w:id="49" w:name="_Toc491681544"/>
+      <w:bookmarkStart w:id="48" w:name="_Toc491681544"/>
       <w:r>
         <w:t>hasParameter</w:t>
       </w:r>
       <w:r>
         <w:t>(name)</w:t>
       </w:r>
-      <w:bookmarkEnd w:id="49"/>
+      <w:bookmarkEnd w:id="48"/>
     </w:p>
     <w:p>
       <w:pPr>
@@ -17462,14 +17424,14 @@
         <w:ind w:firstLineChars="0"/>
         <w:outlineLvl w:val="1"/>
       </w:pPr>
-      <w:bookmarkStart w:id="50" w:name="_Toc491681545"/>
+      <w:bookmarkStart w:id="49" w:name="_Toc491681545"/>
       <w:r>
         <w:t>getParameter</w:t>
       </w:r>
       <w:r>
         <w:t>(name)</w:t>
       </w:r>
-      <w:bookmarkEnd w:id="50"/>
+      <w:bookmarkEnd w:id="49"/>
     </w:p>
     <w:p>
       <w:pPr>
@@ -17645,14 +17607,14 @@
         <w:ind w:firstLineChars="0"/>
         <w:outlineLvl w:val="1"/>
       </w:pPr>
-      <w:bookmarkStart w:id="51" w:name="_Toc491681546"/>
+      <w:bookmarkStart w:id="50" w:name="_Toc491681546"/>
       <w:r>
         <w:t>seekParameter</w:t>
       </w:r>
       <w:r>
         <w:t>(name)</w:t>
       </w:r>
-      <w:bookmarkEnd w:id="51"/>
+      <w:bookmarkEnd w:id="50"/>
     </w:p>
     <w:p>
       <w:pPr>
@@ -17828,14 +17790,14 @@
         <w:ind w:firstLineChars="0"/>
         <w:outlineLvl w:val="1"/>
       </w:pPr>
-      <w:bookmarkStart w:id="52" w:name="_Toc491681547"/>
+      <w:bookmarkStart w:id="51" w:name="_Toc491681547"/>
       <w:r>
         <w:t>isReady</w:t>
       </w:r>
       <w:r>
         <w:t>()</w:t>
       </w:r>
-      <w:bookmarkEnd w:id="52"/>
+      <w:bookmarkEnd w:id="51"/>
     </w:p>
     <w:p>
       <w:pPr>
@@ -17953,14 +17915,14 @@
         <w:ind w:firstLineChars="0"/>
         <w:outlineLvl w:val="1"/>
       </w:pPr>
-      <w:bookmarkStart w:id="53" w:name="_Toc491681548"/>
+      <w:bookmarkStart w:id="52" w:name="_Toc491681548"/>
       <w:r>
         <w:t>isActive</w:t>
       </w:r>
       <w:r>
         <w:t>()</w:t>
       </w:r>
-      <w:bookmarkEnd w:id="53"/>
+      <w:bookmarkEnd w:id="52"/>
     </w:p>
     <w:p>
       <w:pPr>
@@ -18078,14 +18040,14 @@
         <w:ind w:firstLineChars="0"/>
         <w:outlineLvl w:val="1"/>
       </w:pPr>
-      <w:bookmarkStart w:id="54" w:name="_Toc491681549"/>
+      <w:bookmarkStart w:id="53" w:name="_Toc491681549"/>
       <w:r>
         <w:t>isDefault</w:t>
       </w:r>
       <w:r>
         <w:t>()</w:t>
       </w:r>
-      <w:bookmarkEnd w:id="54"/>
+      <w:bookmarkEnd w:id="53"/>
     </w:p>
     <w:p>
       <w:pPr>
@@ -18236,14 +18198,14 @@
         <w:ind w:firstLineChars="0"/>
         <w:outlineLvl w:val="1"/>
       </w:pPr>
-      <w:bookmarkStart w:id="55" w:name="_Toc491681550"/>
+      <w:bookmarkStart w:id="54" w:name="_Toc491681550"/>
       <w:r>
         <w:t>isDirectlyAccessible</w:t>
       </w:r>
       <w:r>
         <w:t>()</w:t>
       </w:r>
-      <w:bookmarkEnd w:id="55"/>
+      <w:bookmarkEnd w:id="54"/>
     </w:p>
     <w:p>
       <w:pPr>
@@ -18430,7 +18392,7 @@
         <w:ind w:firstLineChars="0"/>
         <w:outlineLvl w:val="1"/>
       </w:pPr>
-      <w:bookmarkStart w:id="56" w:name="_Toc491681551"/>
+      <w:bookmarkStart w:id="55" w:name="_Toc491681551"/>
       <w:r>
         <w:t>setAsDirectlyAccessible</w:t>
       </w:r>
@@ -18446,7 +18408,7 @@
       <w:r>
         <w:t>)</w:t>
       </w:r>
-      <w:bookmarkEnd w:id="56"/>
+      <w:bookmarkEnd w:id="55"/>
     </w:p>
     <w:p>
       <w:pPr>
@@ -18590,7 +18552,7 @@
         <w:ind w:firstLineChars="0"/>
         <w:outlineLvl w:val="1"/>
       </w:pPr>
-      <w:bookmarkStart w:id="57" w:name="_Toc491681552"/>
+      <w:bookmarkStart w:id="56" w:name="_Toc491681552"/>
       <w:r>
         <w:t>setTitle</w:t>
       </w:r>
@@ -18603,7 +18565,7 @@
       <w:r>
         <w:t>)</w:t>
       </w:r>
-      <w:bookmarkEnd w:id="57"/>
+      <w:bookmarkEnd w:id="56"/>
     </w:p>
     <w:p>
       <w:pPr>
@@ -18767,14 +18729,14 @@
         <w:ind w:firstLineChars="0"/>
         <w:outlineLvl w:val="1"/>
       </w:pPr>
-      <w:bookmarkStart w:id="58" w:name="_Toc491681553"/>
+      <w:bookmarkStart w:id="57" w:name="_Toc491681553"/>
       <w:r>
         <w:t>getTitle</w:t>
       </w:r>
       <w:r>
         <w:t>()</w:t>
       </w:r>
-      <w:bookmarkEnd w:id="58"/>
+      <w:bookmarkEnd w:id="57"/>
     </w:p>
     <w:p>
       <w:pPr>
@@ -18883,14 +18845,14 @@
         <w:ind w:firstLineChars="0"/>
         <w:outlineLvl w:val="1"/>
       </w:pPr>
-      <w:bookmarkStart w:id="59" w:name="_Toc491681554"/>
+      <w:bookmarkStart w:id="58" w:name="_Toc491681554"/>
       <w:r>
         <w:t>setFallbackViewId</w:t>
       </w:r>
       <w:r>
         <w:t>(fallbackViewId)</w:t>
       </w:r>
-      <w:bookmarkEnd w:id="59"/>
+      <w:bookmarkEnd w:id="58"/>
     </w:p>
     <w:p>
       <w:pPr>
@@ -18979,6 +18941,26 @@
         </w:rPr>
         <w:t>ID</w:t>
       </w:r>
+      <w:r>
+        <w:rPr>
+          <w:rFonts w:hint="eastAsia"/>
+        </w:rPr>
+        <w:t>，或伪视图：</w:t>
+      </w:r>
+      <w:r>
+        <w:rPr>
+          <w:rFonts w:hint="eastAsia"/>
+        </w:rPr>
+        <w:t>":default-view"</w:t>
+      </w:r>
+      <w:r>
+        <w:rPr>
+          <w:rFonts w:hint="eastAsia"/>
+        </w:rPr>
+        <w:t>，或视图群组</w:t>
+      </w:r>
+      <w:bookmarkStart w:id="59" w:name="_GoBack"/>
+      <w:bookmarkEnd w:id="59"/>
     </w:p>
     <w:p>
       <w:pPr>
@@ -22925,16 +22907,11 @@
         <w:outlineLvl w:val="1"/>
       </w:pPr>
       <w:bookmarkStart w:id="95" w:name="_Toc491681590"/>
-      <w:proofErr w:type="gramStart"/>
       <w:r>
         <w:t>debug</w:t>
       </w:r>
       <w:r>
-        <w:t>(</w:t>
-      </w:r>
-      <w:proofErr w:type="gramEnd"/>
-      <w:r>
-        <w:t>template[, placeHolderValues</w:t>
+        <w:t>(template[, placeHolderValues</w:t>
       </w:r>
       <w:r>
         <w:t>…</w:t>
@@ -22989,19 +22966,11 @@
           <w:rFonts w:ascii="Consolas" w:hAnsi="Consolas"/>
         </w:rPr>
       </w:pPr>
-      <w:proofErr w:type="gramStart"/>
       <w:r>
         <w:rPr>
           <w:rFonts w:ascii="Consolas" w:hAnsi="Consolas"/>
         </w:rPr>
-        <w:t>var</w:t>
-      </w:r>
-      <w:proofErr w:type="gramEnd"/>
-      <w:r>
-        <w:rPr>
-          <w:rFonts w:ascii="Consolas" w:hAnsi="Consolas"/>
-        </w:rPr>
-        <w:t xml:space="preserve"> logger = </w:t>
+        <w:t xml:space="preserve">var logger = </w:t>
       </w:r>
       <w:r>
         <w:rPr>
@@ -23063,19 +23032,11 @@
           <w:rFonts w:ascii="Consolas" w:hAnsi="Consolas"/>
         </w:rPr>
       </w:pPr>
-      <w:proofErr w:type="gramStart"/>
       <w:r>
         <w:rPr>
           <w:rFonts w:ascii="Consolas" w:hAnsi="Consolas"/>
         </w:rPr>
-        <w:t>logger.debug(</w:t>
-      </w:r>
-      <w:proofErr w:type="gramEnd"/>
-      <w:r>
-        <w:rPr>
-          <w:rFonts w:ascii="Consolas" w:hAnsi="Consolas"/>
-        </w:rPr>
-        <w:t>"hello, {}", "world");</w:t>
+        <w:t>logger.debug("hello, {}", "world");</w:t>
       </w:r>
     </w:p>
     <w:p>
@@ -23131,19 +23092,11 @@
           <w:rFonts w:ascii="Consolas" w:hAnsi="Consolas"/>
         </w:rPr>
       </w:pPr>
-      <w:proofErr w:type="gramStart"/>
       <w:r>
         <w:rPr>
           <w:rFonts w:ascii="Consolas" w:hAnsi="Consolas"/>
         </w:rPr>
-        <w:t>logger.error(</w:t>
-      </w:r>
-      <w:proofErr w:type="gramEnd"/>
-      <w:r>
-        <w:rPr>
-          <w:rFonts w:ascii="Consolas" w:hAnsi="Consolas"/>
-        </w:rPr>
-        <w:t>"Dynamic contents: {}, {}, {} \\{}", true, 12, 'text', 33, 45);</w:t>
+        <w:t>logger.error("Dynamic contents: {}, {}, {} \\{}", true, 12, 'text', 33, 45);</w:t>
       </w:r>
     </w:p>
     <w:p>
@@ -23171,19 +23124,11 @@
           <w:rFonts w:ascii="Consolas" w:hAnsi="Consolas"/>
         </w:rPr>
       </w:pPr>
-      <w:proofErr w:type="gramStart"/>
       <w:r>
         <w:rPr>
           <w:rFonts w:ascii="Consolas" w:hAnsi="Consolas"/>
         </w:rPr>
-        <w:t>logger.setIsEnabled(</w:t>
-      </w:r>
-      <w:proofErr w:type="gramEnd"/>
-      <w:r>
-        <w:rPr>
-          <w:rFonts w:ascii="Consolas" w:hAnsi="Consolas"/>
-        </w:rPr>
-        <w:t>false);</w:t>
+        <w:t>logger.setIsEnabled(false);</w:t>
       </w:r>
     </w:p>
     <w:p>
@@ -23195,19 +23140,11 @@
           <w:rFonts w:ascii="Consolas" w:hAnsi="Consolas"/>
         </w:rPr>
       </w:pPr>
-      <w:proofErr w:type="gramStart"/>
       <w:r>
         <w:rPr>
           <w:rFonts w:ascii="Consolas" w:hAnsi="Consolas"/>
         </w:rPr>
-        <w:t>logger.info(</w:t>
-      </w:r>
-      <w:proofErr w:type="gramEnd"/>
-      <w:r>
-        <w:rPr>
-          <w:rFonts w:ascii="Consolas" w:hAnsi="Consolas"/>
-        </w:rPr>
-        <w:t>"No output would be generated");</w:t>
+        <w:t>logger.info("No output would be generated");</w:t>
       </w:r>
     </w:p>
     <w:p>
@@ -23246,13 +23183,8 @@
       <w:r>
         <w:t xml:space="preserve">– {String} </w:t>
       </w:r>
-      <w:proofErr w:type="gramStart"/>
-      <w:r>
-        <w:t>包含占</w:t>
-      </w:r>
-      <w:proofErr w:type="gramEnd"/>
-      <w:r>
-        <w:t>位符的输出内容模板。占位符：</w:t>
+      <w:r>
+        <w:t>包含占位符的输出内容模板。占位符：</w:t>
       </w:r>
       <w:r>
         <w:rPr>
@@ -23340,16 +23272,11 @@
         <w:outlineLvl w:val="1"/>
       </w:pPr>
       <w:bookmarkStart w:id="96" w:name="_Toc491681591"/>
-      <w:proofErr w:type="gramStart"/>
       <w:r>
         <w:t>info</w:t>
       </w:r>
       <w:r>
-        <w:t>(</w:t>
-      </w:r>
-      <w:proofErr w:type="gramEnd"/>
-      <w:r>
-        <w:t>template[, placeHolderValues</w:t>
+        <w:t>(template[, placeHolderValues</w:t>
       </w:r>
       <w:r>
         <w:t>…</w:t>
@@ -23417,13 +23344,8 @@
       <w:r>
         <w:t xml:space="preserve">template– {String} </w:t>
       </w:r>
-      <w:proofErr w:type="gramStart"/>
-      <w:r>
-        <w:t>包含占</w:t>
-      </w:r>
-      <w:proofErr w:type="gramEnd"/>
-      <w:r>
-        <w:t>位符的输出内容模板。占位符：</w:t>
+      <w:r>
+        <w:t>包含占位符的输出内容模板。占位符：</w:t>
       </w:r>
       <w:r>
         <w:rPr>
@@ -23511,16 +23433,11 @@
         <w:outlineLvl w:val="1"/>
       </w:pPr>
       <w:bookmarkStart w:id="97" w:name="_Toc491681592"/>
-      <w:proofErr w:type="gramStart"/>
       <w:r>
         <w:t>warn</w:t>
       </w:r>
       <w:r>
-        <w:t>(</w:t>
-      </w:r>
-      <w:proofErr w:type="gramEnd"/>
-      <w:r>
-        <w:t>template[, placeHolderValues</w:t>
+        <w:t>(template[, placeHolderValues</w:t>
       </w:r>
       <w:r>
         <w:t>…</w:t>
@@ -23587,13 +23504,8 @@
       <w:r>
         <w:t xml:space="preserve">template– {String} </w:t>
       </w:r>
-      <w:proofErr w:type="gramStart"/>
-      <w:r>
-        <w:t>包含占</w:t>
-      </w:r>
-      <w:proofErr w:type="gramEnd"/>
-      <w:r>
-        <w:t>位符的输出内容模板。占位符：</w:t>
+      <w:r>
+        <w:t>包含占位符的输出内容模板。占位符：</w:t>
       </w:r>
       <w:r>
         <w:rPr>
@@ -23681,16 +23593,11 @@
         <w:outlineLvl w:val="1"/>
       </w:pPr>
       <w:bookmarkStart w:id="98" w:name="_Toc491681593"/>
-      <w:proofErr w:type="gramStart"/>
       <w:r>
         <w:t>error</w:t>
       </w:r>
       <w:r>
-        <w:t>(</w:t>
-      </w:r>
-      <w:proofErr w:type="gramEnd"/>
-      <w:r>
-        <w:t>template[, placeHolderValues</w:t>
+        <w:t>(template[, placeHolderValues</w:t>
       </w:r>
       <w:r>
         <w:t>…</w:t>
@@ -23757,13 +23664,8 @@
       <w:r>
         <w:t xml:space="preserve">template– {String} </w:t>
       </w:r>
-      <w:proofErr w:type="gramStart"/>
-      <w:r>
-        <w:t>包含占</w:t>
-      </w:r>
-      <w:proofErr w:type="gramEnd"/>
-      <w:r>
-        <w:t>位符的输出内容模板。占位符：</w:t>
+      <w:r>
+        <w:t>包含占位符的输出内容模板。占位符：</w:t>
       </w:r>
       <w:r>
         <w:rPr>
@@ -23916,13 +23818,8 @@
       <w:r>
         <w:t xml:space="preserve">template– {String} </w:t>
       </w:r>
-      <w:proofErr w:type="gramStart"/>
-      <w:r>
-        <w:t>包含占</w:t>
-      </w:r>
-      <w:proofErr w:type="gramEnd"/>
-      <w:r>
-        <w:t>位符的输出内容模板。占位符：</w:t>
+      <w:r>
+        <w:t>包含占位符的输出内容模板。占位符：</w:t>
       </w:r>
       <w:r>
         <w:rPr>
@@ -25597,13 +25494,8 @@
         <w:shd w:val="pct20" w:color="auto" w:fill="auto"/>
         <w:ind w:left="840"/>
       </w:pPr>
-      <w:proofErr w:type="gramStart"/>
-      <w:r>
-        <w:t>View.layout.setExpectedWidthHeightRatio(</w:t>
-      </w:r>
-      <w:proofErr w:type="gramEnd"/>
-      <w:r>
-        <w:t>320 / 568).init({</w:t>
+      <w:r>
+        <w:t>View.layout.setExpectedWidthHeightRatio(320 / 568).init({</w:t>
       </w:r>
     </w:p>
     <w:p>
@@ -25617,14 +25509,7 @@
       </w:r>
       <w:r>
         <w:tab/>
-      </w:r>
-      <w:proofErr w:type="gramStart"/>
-      <w:r>
-        <w:t>autoReLayoutWhenResize</w:t>
-      </w:r>
-      <w:proofErr w:type="gramEnd"/>
-      <w:r>
-        <w:t>: true,</w:t>
+        <w:t>autoReLayoutWhenResize: true,</w:t>
       </w:r>
     </w:p>
     <w:p>
@@ -25638,14 +25523,7 @@
       </w:r>
       <w:r>
         <w:tab/>
-      </w:r>
-      <w:proofErr w:type="gramStart"/>
-      <w:r>
-        <w:t>layoutAsPcLandscape</w:t>
-      </w:r>
-      <w:proofErr w:type="gramEnd"/>
-      <w:r>
-        <w:t>: function(width, height){</w:t>
+        <w:t>layoutAsPcLandscape: function(width, height){</w:t>
       </w:r>
     </w:p>
     <w:p>
@@ -25662,13 +25540,8 @@
       </w:r>
       <w:r>
         <w:tab/>
-        <w:t>document.body.style.cssText = "width: " + width + "px; height: " + height + "px; margin: 0 auto;</w:t>
-      </w:r>
-      <w:proofErr w:type="gramStart"/>
-      <w:r>
-        <w:t>";</w:t>
-      </w:r>
-      <w:proofErr w:type="gramEnd"/>
+        <w:t>document.body.style.cssText = "width: " + width + "px; height: " + height + "px; margin: 0 auto;";</w:t>
+      </w:r>
     </w:p>
     <w:p>
       <w:pPr>
@@ -25692,15 +25565,7 @@
       </w:pPr>
       <w:r>
         <w:tab/>
-        <w:t>}).</w:t>
-      </w:r>
-      <w:proofErr w:type="gramStart"/>
-      <w:r>
-        <w:t>doLayout(</w:t>
-      </w:r>
-      <w:proofErr w:type="gramEnd"/>
-      <w:r>
-        <w:t>);</w:t>
+        <w:t>}).doLayout();</w:t>
       </w:r>
     </w:p>
     <w:p>
@@ -26155,15 +26020,7 @@
         <w:t xml:space="preserve"> – {Function} </w:t>
       </w:r>
       <w:r>
-        <w:t>手机以竖</w:t>
-      </w:r>
-      <w:proofErr w:type="gramStart"/>
-      <w:r>
-        <w:t>屏方式</w:t>
-      </w:r>
-      <w:proofErr w:type="gramEnd"/>
-      <w:r>
-        <w:t>使用应用时的布局方式</w:t>
+        <w:t>手机以竖屏方式使用应用时的布局方式</w:t>
       </w:r>
       <w:r>
         <w:t>。</w:t>
@@ -26202,13 +26059,8 @@
         <w:shd w:val="pct20" w:color="auto" w:fill="auto"/>
         <w:ind w:left="1260"/>
       </w:pPr>
-      <w:proofErr w:type="gramStart"/>
-      <w:r>
-        <w:t>View.layout.setExpectedWidthHeightRatio(</w:t>
-      </w:r>
-      <w:proofErr w:type="gramEnd"/>
-      <w:r>
-        <w:t>320 / 568).init({</w:t>
+      <w:r>
+        <w:t>View.layout.setExpectedWidthHeightRatio(320 / 568).init({</w:t>
       </w:r>
     </w:p>
     <w:p>
@@ -26222,14 +26074,7 @@
       </w:r>
       <w:r>
         <w:tab/>
-      </w:r>
-      <w:proofErr w:type="gramStart"/>
-      <w:r>
-        <w:t>autoReLayoutWhenResize</w:t>
-      </w:r>
-      <w:proofErr w:type="gramEnd"/>
-      <w:r>
-        <w:t>: true,</w:t>
+        <w:t>autoReLayoutWhenResize: true,</w:t>
       </w:r>
     </w:p>
     <w:p>
@@ -26243,14 +26088,7 @@
       </w:r>
       <w:r>
         <w:tab/>
-      </w:r>
-      <w:proofErr w:type="gramStart"/>
-      <w:r>
-        <w:t>layoutAsPcLandscape</w:t>
-      </w:r>
-      <w:proofErr w:type="gramEnd"/>
-      <w:r>
-        <w:t>: function(width, height){</w:t>
+        <w:t>layoutAsPcLandscape: function(width, height){</w:t>
       </w:r>
     </w:p>
     <w:p>
@@ -26271,13 +26109,8 @@
       </w:r>
       <w:r>
         <w:lastRenderedPageBreak/>
-        <w:t>+ height + "px; margin: 0 auto;</w:t>
-      </w:r>
-      <w:proofErr w:type="gramStart"/>
-      <w:r>
-        <w:t>";</w:t>
-      </w:r>
-      <w:proofErr w:type="gramEnd"/>
+        <w:t>+ height + "px; margin: 0 auto;";</w:t>
+      </w:r>
     </w:p>
     <w:p>
       <w:pPr>
@@ -26301,15 +26134,7 @@
       </w:pPr>
       <w:r>
         <w:tab/>
-        <w:t>}).</w:t>
-      </w:r>
-      <w:proofErr w:type="gramStart"/>
-      <w:r>
-        <w:t>doLayout(</w:t>
-      </w:r>
-      <w:proofErr w:type="gramEnd"/>
-      <w:r>
-        <w:t>);</w:t>
+        <w:t>}).doLayout();</w:t>
       </w:r>
     </w:p>
     <w:p>
@@ -26361,15 +26186,7 @@
         <w:t xml:space="preserve"> – {Function} </w:t>
       </w:r>
       <w:r>
-        <w:t>手机以横</w:t>
-      </w:r>
-      <w:proofErr w:type="gramStart"/>
-      <w:r>
-        <w:t>屏方式</w:t>
-      </w:r>
-      <w:proofErr w:type="gramEnd"/>
-      <w:r>
-        <w:t>使用应用时的布局方式</w:t>
+        <w:t>手机以横屏方式使用应用时的布局方式</w:t>
       </w:r>
       <w:r>
         <w:t>。默认的布局方式为：</w:t>
@@ -26418,15 +26235,7 @@
         <w:t xml:space="preserve"> </w:t>
       </w:r>
       <w:r>
-        <w:t>平板以竖</w:t>
-      </w:r>
-      <w:proofErr w:type="gramStart"/>
-      <w:r>
-        <w:t>屏方式</w:t>
-      </w:r>
-      <w:proofErr w:type="gramEnd"/>
-      <w:r>
-        <w:t>使用应用时的布局方式</w:t>
+        <w:t>平板以竖屏方式使用应用时的布局方式</w:t>
       </w:r>
       <w:r>
         <w:t>。默认的布局方式为：</w:t>
@@ -26478,18 +26287,10 @@
         <w:t>平板以</w:t>
       </w:r>
       <w:r>
-        <w:t>横</w:t>
-      </w:r>
-      <w:proofErr w:type="gramStart"/>
-      <w:r>
-        <w:t>屏</w:t>
-      </w:r>
-      <w:r>
-        <w:t>方式</w:t>
-      </w:r>
-      <w:proofErr w:type="gramEnd"/>
-      <w:r>
-        <w:t>使用应用时的布局方式</w:t>
+        <w:t>横屏</w:t>
+      </w:r>
+      <w:r>
+        <w:t>方式使用应用时的布局方式</w:t>
       </w:r>
       <w:r>
         <w:t>。默认的布局方式为：</w:t>
@@ -26538,15 +26339,7 @@
         <w:t xml:space="preserve"> PC</w:t>
       </w:r>
       <w:r>
-        <w:t>桌面以竖</w:t>
-      </w:r>
-      <w:proofErr w:type="gramStart"/>
-      <w:r>
-        <w:t>屏方式</w:t>
-      </w:r>
-      <w:proofErr w:type="gramEnd"/>
-      <w:r>
-        <w:t>使用应用时的布局方式</w:t>
+        <w:t>桌面以竖屏方式使用应用时的布局方式</w:t>
       </w:r>
       <w:r>
         <w:t>。默认的布局方式为：</w:t>
@@ -26595,15 +26388,7 @@
         <w:t xml:space="preserve"> PC</w:t>
       </w:r>
       <w:r>
-        <w:t>桌面以横</w:t>
-      </w:r>
-      <w:proofErr w:type="gramStart"/>
-      <w:r>
-        <w:t>屏方式</w:t>
-      </w:r>
-      <w:proofErr w:type="gramEnd"/>
-      <w:r>
-        <w:t>使用应用时的布局方式</w:t>
+        <w:t>桌面以横屏方式使用应用时的布局方式</w:t>
       </w:r>
       <w:r>
         <w:t>。默认的布局方式为：</w:t>
@@ -26943,14 +26728,7 @@
       </w:pPr>
       <w:r>
         <w:tab/>
-      </w:r>
-      <w:proofErr w:type="gramStart"/>
-      <w:r>
-        <w:t>View.layout.addLayoutChangeListener(</w:t>
-      </w:r>
-      <w:proofErr w:type="gramEnd"/>
-      <w:r>
-        <w:t>function(layoutWidth, layoutHeight, browserWidth, browserHeight){</w:t>
+        <w:t>View.layout.addLayoutChangeListener(function(layoutWidth, layoutHeight, browserWidth, browserHeight){</w:t>
       </w:r>
     </w:p>
     <w:p>
@@ -27159,14 +26937,7 @@
       </w:pPr>
       <w:r>
         <w:tab/>
-      </w:r>
-      <w:proofErr w:type="gramStart"/>
-      <w:r>
-        <w:t>View.layout.addLayoutChangeListener(</w:t>
-      </w:r>
-      <w:proofErr w:type="gramEnd"/>
-      <w:r>
-        <w:t>function(layoutWidth, layoutHeight, browserWidth, browserHeight){</w:t>
+        <w:t>View.layout.addLayoutChangeListener(function(layoutWidth, layoutHeight, browserWidth, browserHeight){</w:t>
       </w:r>
     </w:p>
     <w:p>
@@ -27314,7 +27085,7 @@
             <w:noProof/>
             <w:lang w:val="zh-CN"/>
           </w:rPr>
-          <w:t>17</w:t>
+          <w:t>10</w:t>
         </w:r>
         <w:r>
           <w:fldChar w:fldCharType="end"/>
@@ -34660,7 +34431,7 @@
 </file>
 
 <file path=customXml/itemProps1.xml><?xml version="1.0" encoding="utf-8"?>
-<ds:datastoreItem xmlns:ds="http://schemas.openxmlformats.org/officeDocument/2006/customXml" ds:itemID="{EEBBDA75-6A62-4FB5-9599-5F3B849614D3}">
+<ds:datastoreItem xmlns:ds="http://schemas.openxmlformats.org/officeDocument/2006/customXml" ds:itemID="{8F1C5A1D-FBC3-4EFA-ABF7-8CE6DD49FCBC}">
   <ds:schemaRefs>
     <ds:schemaRef ds:uri="http://schemas.openxmlformats.org/officeDocument/2006/bibliography"/>
   </ds:schemaRefs>

</xml_diff>